<commit_message>
added rnn, svm, dt to main file
</commit_message>
<xml_diff>
--- a/results/classifierResults.docx
+++ b/results/classifierResults.docx
@@ -1,6 +1,6 @@
 
 <file path=word/document.xml><?xml version="1.0" encoding="utf-8"?>
-<w:document xmlns:wpc="http://schemas.microsoft.com/office/word/2010/wordprocessingCanvas" xmlns:cx="http://schemas.microsoft.com/office/drawing/2014/chartex" xmlns:cx1="http://schemas.microsoft.com/office/drawing/2015/9/8/chartex" xmlns:cx2="http://schemas.microsoft.com/office/drawing/2015/10/21/chartex" xmlns:cx3="http://schemas.microsoft.com/office/drawing/2016/5/9/chartex" xmlns:cx4="http://schemas.microsoft.com/office/drawing/2016/5/10/chartex" xmlns:cx5="http://schemas.microsoft.com/office/drawing/2016/5/11/chartex" xmlns:cx6="http://schemas.microsoft.com/office/drawing/2016/5/12/chartex" xmlns:cx7="http://schemas.microsoft.com/office/drawing/2016/5/13/chartex" xmlns:cx8="http://schemas.microsoft.com/office/drawing/2016/5/14/chartex" xmlns:mc="http://schemas.openxmlformats.org/markup-compatibility/2006" xmlns:aink="http://schemas.microsoft.com/office/drawing/2016/ink" xmlns:am3d="http://schemas.microsoft.com/office/drawing/2017/model3d" xmlns:o="urn:schemas-microsoft-com:office:office" xmlns:r="http://schemas.openxmlformats.org/officeDocument/2006/relationships" xmlns:m="http://schemas.openxmlformats.org/officeDocument/2006/math" xmlns:v="urn:schemas-microsoft-com:vml" xmlns:wp14="http://schemas.microsoft.com/office/word/2010/wordprocessingDrawing" xmlns:wp="http://schemas.openxmlformats.org/drawingml/2006/wordprocessingDrawing" xmlns:w10="urn:schemas-microsoft-com:office:word" xmlns:w="http://schemas.openxmlformats.org/wordprocessingml/2006/main" xmlns:w14="http://schemas.microsoft.com/office/word/2010/wordml" xmlns:w15="http://schemas.microsoft.com/office/word/2012/wordml" xmlns:w16cid="http://schemas.microsoft.com/office/word/2016/wordml/cid" xmlns:w16se="http://schemas.microsoft.com/office/word/2015/wordml/symex" xmlns:wpg="http://schemas.microsoft.com/office/word/2010/wordprocessingGroup" xmlns:wpi="http://schemas.microsoft.com/office/word/2010/wordprocessingInk" xmlns:wne="http://schemas.microsoft.com/office/word/2006/wordml" xmlns:wps="http://schemas.microsoft.com/office/word/2010/wordprocessingShape" mc:Ignorable="w14 w15 w16se w16cid wp14">
+<w:document xmlns:wpc="http://schemas.microsoft.com/office/word/2010/wordprocessingCanvas" xmlns:cx="http://schemas.microsoft.com/office/drawing/2014/chartex" xmlns:cx1="http://schemas.microsoft.com/office/drawing/2015/9/8/chartex" xmlns:mc="http://schemas.openxmlformats.org/markup-compatibility/2006" xmlns:o="urn:schemas-microsoft-com:office:office" xmlns:r="http://schemas.openxmlformats.org/officeDocument/2006/relationships" xmlns:m="http://schemas.openxmlformats.org/officeDocument/2006/math" xmlns:v="urn:schemas-microsoft-com:vml" xmlns:wp14="http://schemas.microsoft.com/office/word/2010/wordprocessingDrawing" xmlns:wp="http://schemas.openxmlformats.org/drawingml/2006/wordprocessingDrawing" xmlns:w10="urn:schemas-microsoft-com:office:word" xmlns:w="http://schemas.openxmlformats.org/wordprocessingml/2006/main" xmlns:w14="http://schemas.microsoft.com/office/word/2010/wordml" xmlns:w15="http://schemas.microsoft.com/office/word/2012/wordml" xmlns:w16se="http://schemas.microsoft.com/office/word/2015/wordml/symex" xmlns:wpg="http://schemas.microsoft.com/office/word/2010/wordprocessingGroup" xmlns:wpi="http://schemas.microsoft.com/office/word/2010/wordprocessingInk" xmlns:wne="http://schemas.microsoft.com/office/word/2006/wordml" xmlns:wps="http://schemas.microsoft.com/office/word/2010/wordprocessingShape" mc:Ignorable="w14 w15 w16se wp14">
   <w:body>
     <w:p>
       <w:r>
@@ -374,6 +374,73 @@
         <w:rPr>
           <w:b/>
         </w:rPr>
+        <w:t>Decision Tree</w:t>
+      </w:r>
+      <w:r>
+        <w:rPr>
+          <w:b/>
+        </w:rPr>
+        <w:t xml:space="preserve"> Classifier After Cross Validation</w:t>
+      </w:r>
+    </w:p>
+    <w:p>
+      <w:r>
+        <w:t>~500 features, did feature selection, including bag of words w/ stop words (variables) removed. Filtered comments:</w:t>
+      </w:r>
+    </w:p>
+    <w:p>
+      <w:r>
+        <w:rPr>
+          <w:noProof/>
+        </w:rPr>
+        <w:drawing>
+          <wp:inline distT="0" distB="0" distL="0" distR="0" wp14:anchorId="4CEF4C1F" wp14:editId="5266AD8B">
+            <wp:extent cx="3848100" cy="1009650"/>
+            <wp:effectExtent l="0" t="0" r="0" b="0"/>
+            <wp:docPr id="25" name="Picture 25"/>
+            <wp:cNvGraphicFramePr>
+              <a:graphicFrameLocks xmlns:a="http://schemas.openxmlformats.org/drawingml/2006/main" noChangeAspect="1"/>
+            </wp:cNvGraphicFramePr>
+            <a:graphic xmlns:a="http://schemas.openxmlformats.org/drawingml/2006/main">
+              <a:graphicData uri="http://schemas.openxmlformats.org/drawingml/2006/picture">
+                <pic:pic xmlns:pic="http://schemas.openxmlformats.org/drawingml/2006/picture">
+                  <pic:nvPicPr>
+                    <pic:cNvPr id="1" name=""/>
+                    <pic:cNvPicPr/>
+                  </pic:nvPicPr>
+                  <pic:blipFill>
+                    <a:blip r:embed="rId10"/>
+                    <a:stretch>
+                      <a:fillRect/>
+                    </a:stretch>
+                  </pic:blipFill>
+                  <pic:spPr>
+                    <a:xfrm>
+                      <a:off x="0" y="0"/>
+                      <a:ext cx="3848100" cy="1009650"/>
+                    </a:xfrm>
+                    <a:prstGeom prst="rect">
+                      <a:avLst/>
+                    </a:prstGeom>
+                  </pic:spPr>
+                </pic:pic>
+              </a:graphicData>
+            </a:graphic>
+          </wp:inline>
+        </w:drawing>
+      </w:r>
+    </w:p>
+    <w:p/>
+    <w:p>
+      <w:pPr>
+        <w:rPr>
+          <w:b/>
+        </w:rPr>
+      </w:pPr>
+      <w:r>
+        <w:rPr>
+          <w:b/>
+        </w:rPr>
         <w:t>Random Forest Classifier After Cross Validation</w:t>
       </w:r>
     </w:p>
@@ -403,7 +470,7 @@
                     <pic:cNvPicPr/>
                   </pic:nvPicPr>
                   <pic:blipFill>
-                    <a:blip r:embed="rId10"/>
+                    <a:blip r:embed="rId11"/>
                     <a:stretch>
                       <a:fillRect/>
                     </a:stretch>
@@ -434,6 +501,7 @@
         <w:rPr>
           <w:noProof/>
         </w:rPr>
+        <w:lastRenderedPageBreak/>
         <w:drawing>
           <wp:inline distT="0" distB="0" distL="0" distR="0" wp14:anchorId="618658A7" wp14:editId="0175FAD1">
             <wp:extent cx="3162300" cy="816077"/>
@@ -450,7 +518,7 @@
                     <pic:cNvPicPr/>
                   </pic:nvPicPr>
                   <pic:blipFill>
-                    <a:blip r:embed="rId11"/>
+                    <a:blip r:embed="rId12"/>
                     <a:stretch>
                       <a:fillRect/>
                     </a:stretch>
@@ -497,7 +565,7 @@
                     <pic:cNvPicPr/>
                   </pic:nvPicPr>
                   <pic:blipFill>
-                    <a:blip r:embed="rId12"/>
+                    <a:blip r:embed="rId13"/>
                     <a:stretch>
                       <a:fillRect/>
                     </a:stretch>
@@ -528,7 +596,6 @@
         <w:rPr>
           <w:noProof/>
         </w:rPr>
-        <w:lastRenderedPageBreak/>
         <w:drawing>
           <wp:inline distT="0" distB="0" distL="0" distR="0" wp14:anchorId="03610D19" wp14:editId="75199B5B">
             <wp:extent cx="3990975" cy="1009650"/>
@@ -545,7 +612,7 @@
                     <pic:cNvPicPr/>
                   </pic:nvPicPr>
                   <pic:blipFill>
-                    <a:blip r:embed="rId13"/>
+                    <a:blip r:embed="rId14"/>
                     <a:stretch>
                       <a:fillRect/>
                     </a:stretch>
@@ -554,6 +621,73 @@
                     <a:xfrm>
                       <a:off x="0" y="0"/>
                       <a:ext cx="3990975" cy="1009650"/>
+                    </a:xfrm>
+                    <a:prstGeom prst="rect">
+                      <a:avLst/>
+                    </a:prstGeom>
+                  </pic:spPr>
+                </pic:pic>
+              </a:graphicData>
+            </a:graphic>
+          </wp:inline>
+        </w:drawing>
+      </w:r>
+    </w:p>
+    <w:p/>
+    <w:p>
+      <w:pPr>
+        <w:rPr>
+          <w:b/>
+        </w:rPr>
+      </w:pPr>
+      <w:r>
+        <w:rPr>
+          <w:b/>
+        </w:rPr>
+        <w:t>SVM</w:t>
+      </w:r>
+      <w:r>
+        <w:rPr>
+          <w:b/>
+        </w:rPr>
+        <w:t xml:space="preserve"> Classifier After Cross Validation</w:t>
+      </w:r>
+    </w:p>
+    <w:p>
+      <w:r>
+        <w:t>~500 features, did feature selection, including bag of words w/ stop words (variables) removed. Filtered comments:</w:t>
+      </w:r>
+    </w:p>
+    <w:p>
+      <w:r>
+        <w:rPr>
+          <w:noProof/>
+        </w:rPr>
+        <w:drawing>
+          <wp:inline distT="0" distB="0" distL="0" distR="0" wp14:anchorId="1BD9C401" wp14:editId="3B712C97">
+            <wp:extent cx="3829050" cy="1009650"/>
+            <wp:effectExtent l="0" t="0" r="0" b="0"/>
+            <wp:docPr id="26" name="Picture 26"/>
+            <wp:cNvGraphicFramePr>
+              <a:graphicFrameLocks xmlns:a="http://schemas.openxmlformats.org/drawingml/2006/main" noChangeAspect="1"/>
+            </wp:cNvGraphicFramePr>
+            <a:graphic xmlns:a="http://schemas.openxmlformats.org/drawingml/2006/main">
+              <a:graphicData uri="http://schemas.openxmlformats.org/drawingml/2006/picture">
+                <pic:pic xmlns:pic="http://schemas.openxmlformats.org/drawingml/2006/picture">
+                  <pic:nvPicPr>
+                    <pic:cNvPr id="1" name=""/>
+                    <pic:cNvPicPr/>
+                  </pic:nvPicPr>
+                  <pic:blipFill>
+                    <a:blip r:embed="rId15"/>
+                    <a:stretch>
+                      <a:fillRect/>
+                    </a:stretch>
+                  </pic:blipFill>
+                  <pic:spPr>
+                    <a:xfrm>
+                      <a:off x="0" y="0"/>
+                      <a:ext cx="3829050" cy="1009650"/>
                     </a:xfrm>
                     <a:prstGeom prst="rect">
                       <a:avLst/>
@@ -606,7 +740,7 @@
                     <pic:cNvPicPr/>
                   </pic:nvPicPr>
                   <pic:blipFill>
-                    <a:blip r:embed="rId14"/>
+                    <a:blip r:embed="rId16"/>
                     <a:stretch>
                       <a:fillRect/>
                     </a:stretch>
@@ -629,6 +763,7 @@
     </w:p>
     <w:p>
       <w:r>
+        <w:lastRenderedPageBreak/>
         <w:t>~500 features, did feature selection, including bag of words w/ stop words (variables and functions) removed:</w:t>
       </w:r>
     </w:p>
@@ -653,7 +788,7 @@
                     <pic:cNvPicPr/>
                   </pic:nvPicPr>
                   <pic:blipFill>
-                    <a:blip r:embed="rId15"/>
+                    <a:blip r:embed="rId17"/>
                     <a:stretch>
                       <a:fillRect/>
                     </a:stretch>
@@ -700,7 +835,7 @@
                     <pic:cNvPicPr/>
                   </pic:nvPicPr>
                   <pic:blipFill>
-                    <a:blip r:embed="rId16"/>
+                    <a:blip r:embed="rId18"/>
                     <a:stretch>
                       <a:fillRect/>
                     </a:stretch>
@@ -747,7 +882,7 @@
                     <pic:cNvPicPr/>
                   </pic:nvPicPr>
                   <pic:blipFill>
-                    <a:blip r:embed="rId17"/>
+                    <a:blip r:embed="rId19"/>
                     <a:stretch>
                       <a:fillRect/>
                     </a:stretch>
@@ -784,7 +919,6 @@
     </w:p>
     <w:p>
       <w:r>
-        <w:lastRenderedPageBreak/>
         <w:t>518 features, including bag of words w/ stop words (variables and functions) removed:</w:t>
       </w:r>
     </w:p>
@@ -809,7 +943,7 @@
                     <pic:cNvPicPr/>
                   </pic:nvPicPr>
                   <pic:blipFill>
-                    <a:blip r:embed="rId18"/>
+                    <a:blip r:embed="rId20"/>
                     <a:stretch>
                       <a:fillRect/>
                     </a:stretch>
@@ -856,7 +990,7 @@
                     <pic:cNvPicPr/>
                   </pic:nvPicPr>
                   <pic:blipFill>
-                    <a:blip r:embed="rId19"/>
+                    <a:blip r:embed="rId21"/>
                     <a:stretch>
                       <a:fillRect/>
                     </a:stretch>
@@ -887,6 +1021,7 @@
         <w:rPr>
           <w:noProof/>
         </w:rPr>
+        <w:lastRenderedPageBreak/>
         <w:drawing>
           <wp:inline distT="0" distB="0" distL="0" distR="0" wp14:anchorId="29F239AF" wp14:editId="4F63ED99">
             <wp:extent cx="3819525" cy="971550"/>
@@ -903,7 +1038,7 @@
                     <pic:cNvPicPr/>
                   </pic:nvPicPr>
                   <pic:blipFill>
-                    <a:blip r:embed="rId20"/>
+                    <a:blip r:embed="rId22"/>
                     <a:stretch>
                       <a:fillRect/>
                     </a:stretch>
@@ -950,7 +1085,7 @@
                     <pic:cNvPicPr/>
                   </pic:nvPicPr>
                   <pic:blipFill>
-                    <a:blip r:embed="rId21"/>
+                    <a:blip r:embed="rId23"/>
                     <a:stretch>
                       <a:fillRect/>
                     </a:stretch>
@@ -959,6 +1094,75 @@
                     <a:xfrm>
                       <a:off x="0" y="0"/>
                       <a:ext cx="3848100" cy="981075"/>
+                    </a:xfrm>
+                    <a:prstGeom prst="rect">
+                      <a:avLst/>
+                    </a:prstGeom>
+                  </pic:spPr>
+                </pic:pic>
+              </a:graphicData>
+            </a:graphic>
+          </wp:inline>
+        </w:drawing>
+      </w:r>
+    </w:p>
+    <w:p/>
+    <w:p>
+      <w:pPr>
+        <w:rPr>
+          <w:b/>
+        </w:rPr>
+      </w:pPr>
+      <w:r>
+        <w:rPr>
+          <w:b/>
+        </w:rPr>
+        <w:t>RNN</w:t>
+      </w:r>
+      <w:bookmarkStart w:id="0" w:name="_GoBack"/>
+      <w:bookmarkEnd w:id="0"/>
+      <w:r>
+        <w:rPr>
+          <w:b/>
+        </w:rPr>
+        <w:t xml:space="preserve"> Classifier After Cross Validation</w:t>
+      </w:r>
+    </w:p>
+    <w:p>
+      <w:r>
+        <w:t>~500 features, did feature selection, including bag of words w/ stop words (variables) removed. Filtered comments:</w:t>
+      </w:r>
+    </w:p>
+    <w:p>
+      <w:r>
+        <w:rPr>
+          <w:noProof/>
+        </w:rPr>
+        <w:drawing>
+          <wp:inline distT="0" distB="0" distL="0" distR="0" wp14:anchorId="2705BFD8" wp14:editId="40CA79B0">
+            <wp:extent cx="3305175" cy="866775"/>
+            <wp:effectExtent l="0" t="0" r="9525" b="9525"/>
+            <wp:docPr id="27" name="Picture 27"/>
+            <wp:cNvGraphicFramePr>
+              <a:graphicFrameLocks xmlns:a="http://schemas.openxmlformats.org/drawingml/2006/main" noChangeAspect="1"/>
+            </wp:cNvGraphicFramePr>
+            <a:graphic xmlns:a="http://schemas.openxmlformats.org/drawingml/2006/main">
+              <a:graphicData uri="http://schemas.openxmlformats.org/drawingml/2006/picture">
+                <pic:pic xmlns:pic="http://schemas.openxmlformats.org/drawingml/2006/picture">
+                  <pic:nvPicPr>
+                    <pic:cNvPr id="1" name=""/>
+                    <pic:cNvPicPr/>
+                  </pic:nvPicPr>
+                  <pic:blipFill>
+                    <a:blip r:embed="rId24"/>
+                    <a:stretch>
+                      <a:fillRect/>
+                    </a:stretch>
+                  </pic:blipFill>
+                  <pic:spPr>
+                    <a:xfrm>
+                      <a:off x="0" y="0"/>
+                      <a:ext cx="3305175" cy="866775"/>
                     </a:xfrm>
                     <a:prstGeom prst="rect">
                       <a:avLst/>
@@ -1011,7 +1215,7 @@
                     <pic:cNvPicPr/>
                   </pic:nvPicPr>
                   <pic:blipFill>
-                    <a:blip r:embed="rId22"/>
+                    <a:blip r:embed="rId25"/>
                     <a:stretch>
                       <a:fillRect/>
                     </a:stretch>
@@ -1042,7 +1246,6 @@
         <w:rPr>
           <w:noProof/>
         </w:rPr>
-        <w:lastRenderedPageBreak/>
         <w:drawing>
           <wp:inline distT="0" distB="0" distL="0" distR="0" wp14:anchorId="7D387580" wp14:editId="2A05E50F">
             <wp:extent cx="3352800" cy="884339"/>
@@ -1059,7 +1262,7 @@
                     <pic:cNvPicPr/>
                   </pic:nvPicPr>
                   <pic:blipFill>
-                    <a:blip r:embed="rId23"/>
+                    <a:blip r:embed="rId26"/>
                     <a:stretch>
                       <a:fillRect/>
                     </a:stretch>
@@ -1082,6 +1285,7 @@
     </w:p>
     <w:p>
       <w:r>
+        <w:lastRenderedPageBreak/>
         <w:t>~500 features, did feature selection, including bag of words w/ stop words (variables) removed. Filtered comments:</w:t>
       </w:r>
     </w:p>
@@ -1106,7 +1310,7 @@
                     <pic:cNvPicPr/>
                   </pic:nvPicPr>
                   <pic:blipFill>
-                    <a:blip r:embed="rId24"/>
+                    <a:blip r:embed="rId27"/>
                     <a:stretch>
                       <a:fillRect/>
                     </a:stretch>
@@ -1153,7 +1357,7 @@
                     <pic:cNvPicPr/>
                   </pic:nvPicPr>
                   <pic:blipFill>
-                    <a:blip r:embed="rId25"/>
+                    <a:blip r:embed="rId28"/>
                     <a:stretch>
                       <a:fillRect/>
                     </a:stretch>
@@ -1225,7 +1429,7 @@
                     <pic:cNvPicPr/>
                   </pic:nvPicPr>
                   <pic:blipFill>
-                    <a:blip r:embed="rId26"/>
+                    <a:blip r:embed="rId29"/>
                     <a:stretch>
                       <a:fillRect/>
                     </a:stretch>
@@ -1270,8 +1474,6 @@
       <w:r>
         <w:t>518 features, bag of words, comments filtered</w:t>
       </w:r>
-      <w:bookmarkStart w:id="0" w:name="_GoBack"/>
-      <w:bookmarkEnd w:id="0"/>
     </w:p>
     <w:p>
       <w:pPr>
@@ -1283,7 +1485,6 @@
         <w:rPr>
           <w:noProof/>
         </w:rPr>
-        <w:lastRenderedPageBreak/>
         <w:drawing>
           <wp:inline distT="0" distB="0" distL="0" distR="0" wp14:anchorId="2EC2001E" wp14:editId="64A76092">
             <wp:extent cx="3086100" cy="904875"/>
@@ -1300,7 +1501,7 @@
                     <pic:cNvPicPr/>
                   </pic:nvPicPr>
                   <pic:blipFill>
-                    <a:blip r:embed="rId27"/>
+                    <a:blip r:embed="rId30"/>
                     <a:stretch>
                       <a:fillRect/>
                     </a:stretch>
@@ -1332,7 +1533,7 @@
 </file>
 
 <file path=word/styles.xml><?xml version="1.0" encoding="utf-8"?>
-<w:styles xmlns:mc="http://schemas.openxmlformats.org/markup-compatibility/2006" xmlns:r="http://schemas.openxmlformats.org/officeDocument/2006/relationships" xmlns:w="http://schemas.openxmlformats.org/wordprocessingml/2006/main" xmlns:w14="http://schemas.microsoft.com/office/word/2010/wordml" xmlns:w15="http://schemas.microsoft.com/office/word/2012/wordml" xmlns:w16cid="http://schemas.microsoft.com/office/word/2016/wordml/cid" xmlns:w16se="http://schemas.microsoft.com/office/word/2015/wordml/symex" mc:Ignorable="w14 w15 w16se w16cid">
+<w:styles xmlns:mc="http://schemas.openxmlformats.org/markup-compatibility/2006" xmlns:r="http://schemas.openxmlformats.org/officeDocument/2006/relationships" xmlns:w="http://schemas.openxmlformats.org/wordprocessingml/2006/main" xmlns:w14="http://schemas.microsoft.com/office/word/2010/wordml" xmlns:w15="http://schemas.microsoft.com/office/word/2012/wordml" xmlns:w16se="http://schemas.microsoft.com/office/word/2015/wordml/symex" mc:Ignorable="w14 w15 w16se">
   <w:docDefaults>
     <w:rPrDefault>
       <w:rPr>
@@ -1348,7 +1549,7 @@
       </w:pPr>
     </w:pPrDefault>
   </w:docDefaults>
-  <w:latentStyles w:defLockedState="0" w:defUIPriority="99" w:defSemiHidden="0" w:defUnhideWhenUsed="0" w:defQFormat="0" w:count="375">
+  <w:latentStyles w:defLockedState="0" w:defUIPriority="99" w:defSemiHidden="0" w:defUnhideWhenUsed="0" w:defQFormat="0" w:count="371">
     <w:lsdException w:name="Normal" w:uiPriority="0" w:qFormat="1"/>
     <w:lsdException w:name="heading 1" w:uiPriority="9" w:qFormat="1"/>
     <w:lsdException w:name="heading 2" w:semiHidden="1" w:uiPriority="9" w:unhideWhenUsed="1" w:qFormat="1"/>
@@ -1454,6 +1655,7 @@
     <w:lsdException w:name="HTML Sample" w:semiHidden="1" w:unhideWhenUsed="1"/>
     <w:lsdException w:name="HTML Typewriter" w:semiHidden="1" w:unhideWhenUsed="1"/>
     <w:lsdException w:name="HTML Variable" w:semiHidden="1" w:unhideWhenUsed="1"/>
+    <w:lsdException w:name="Normal Table" w:semiHidden="1" w:unhideWhenUsed="1"/>
     <w:lsdException w:name="annotation subject" w:semiHidden="1" w:unhideWhenUsed="1"/>
     <w:lsdException w:name="No List" w:semiHidden="1" w:unhideWhenUsed="1"/>
     <w:lsdException w:name="Outline List 1" w:semiHidden="1" w:unhideWhenUsed="1"/>
@@ -1497,8 +1699,10 @@
     <w:lsdException w:name="Table Elegant" w:semiHidden="1" w:unhideWhenUsed="1"/>
     <w:lsdException w:name="Table Professional" w:semiHidden="1" w:unhideWhenUsed="1"/>
     <w:lsdException w:name="Table Subtle 1" w:semiHidden="1" w:unhideWhenUsed="1"/>
+    <w:lsdException w:name="Table Subtle 2" w:semiHidden="1" w:unhideWhenUsed="1"/>
     <w:lsdException w:name="Table Web 1" w:semiHidden="1" w:unhideWhenUsed="1"/>
     <w:lsdException w:name="Table Web 2" w:semiHidden="1" w:unhideWhenUsed="1"/>
+    <w:lsdException w:name="Table Web 3" w:semiHidden="1" w:unhideWhenUsed="1"/>
     <w:lsdException w:name="Balloon Text" w:semiHidden="1" w:unhideWhenUsed="1"/>
     <w:lsdException w:name="Table Grid" w:uiPriority="39"/>
     <w:lsdException w:name="Table Theme" w:semiHidden="1" w:unhideWhenUsed="1"/>
@@ -1717,10 +1921,6 @@
     <w:lsdException w:name="List Table 5 Dark Accent 6" w:uiPriority="50"/>
     <w:lsdException w:name="List Table 6 Colorful Accent 6" w:uiPriority="51"/>
     <w:lsdException w:name="List Table 7 Colorful Accent 6" w:uiPriority="52"/>
-    <w:lsdException w:name="Mention" w:semiHidden="1" w:unhideWhenUsed="1"/>
-    <w:lsdException w:name="Smart Hyperlink" w:semiHidden="1" w:unhideWhenUsed="1"/>
-    <w:lsdException w:name="Hashtag" w:semiHidden="1" w:unhideWhenUsed="1"/>
-    <w:lsdException w:name="Unresolved Mention" w:semiHidden="1" w:unhideWhenUsed="1"/>
   </w:latentStyles>
   <w:style w:type="paragraph" w:default="1" w:styleId="Normal">
     <w:name w:val="Normal"/>

</xml_diff>

<commit_message>
updated results for LSTM
</commit_message>
<xml_diff>
--- a/results/classifierResults.docx
+++ b/results/classifierResults.docx
@@ -388,11 +388,49 @@
       </w:r>
     </w:p>
     <w:p>
-      <w:r>
-        <w:t>----</w:t>
-      </w:r>
-    </w:p>
-    <w:p/>
+      <w:bookmarkStart w:id="0" w:name="_GoBack"/>
+      <w:r>
+        <w:rPr>
+          <w:noProof/>
+        </w:rPr>
+        <w:drawing>
+          <wp:inline distT="0" distB="0" distL="0" distR="0" wp14:anchorId="6616BF40" wp14:editId="58EBE657">
+            <wp:extent cx="3895725" cy="1000125"/>
+            <wp:effectExtent l="0" t="0" r="9525" b="9525"/>
+            <wp:docPr id="32" name="Picture 32"/>
+            <wp:cNvGraphicFramePr>
+              <a:graphicFrameLocks xmlns:a="http://schemas.openxmlformats.org/drawingml/2006/main" noChangeAspect="1"/>
+            </wp:cNvGraphicFramePr>
+            <a:graphic xmlns:a="http://schemas.openxmlformats.org/drawingml/2006/main">
+              <a:graphicData uri="http://schemas.openxmlformats.org/drawingml/2006/picture">
+                <pic:pic xmlns:pic="http://schemas.openxmlformats.org/drawingml/2006/picture">
+                  <pic:nvPicPr>
+                    <pic:cNvPr id="1" name=""/>
+                    <pic:cNvPicPr/>
+                  </pic:nvPicPr>
+                  <pic:blipFill>
+                    <a:blip r:embed="rId9"/>
+                    <a:stretch>
+                      <a:fillRect/>
+                    </a:stretch>
+                  </pic:blipFill>
+                  <pic:spPr>
+                    <a:xfrm>
+                      <a:off x="0" y="0"/>
+                      <a:ext cx="3895725" cy="1000125"/>
+                    </a:xfrm>
+                    <a:prstGeom prst="rect">
+                      <a:avLst/>
+                    </a:prstGeom>
+                  </pic:spPr>
+                </pic:pic>
+              </a:graphicData>
+            </a:graphic>
+          </wp:inline>
+        </w:drawing>
+      </w:r>
+      <w:bookmarkEnd w:id="0"/>
+    </w:p>
     <w:p>
       <w:pPr>
         <w:rPr>
@@ -458,7 +496,7 @@
                     <pic:cNvPicPr/>
                   </pic:nvPicPr>
                   <pic:blipFill>
-                    <a:blip r:embed="rId9"/>
+                    <a:blip r:embed="rId10"/>
                     <a:stretch>
                       <a:fillRect/>
                     </a:stretch>
@@ -478,8 +516,6 @@
           </wp:inline>
         </w:drawing>
       </w:r>
-      <w:bookmarkStart w:id="0" w:name="_GoBack"/>
-      <w:bookmarkEnd w:id="0"/>
     </w:p>
     <w:p>
       <w:pPr>
@@ -520,7 +556,7 @@
                     <pic:cNvPicPr/>
                   </pic:nvPicPr>
                   <pic:blipFill>
-                    <a:blip r:embed="rId10"/>
+                    <a:blip r:embed="rId11"/>
                     <a:stretch>
                       <a:fillRect/>
                     </a:stretch>
@@ -573,7 +609,7 @@
                     <pic:cNvPicPr/>
                   </pic:nvPicPr>
                   <pic:blipFill>
-                    <a:blip r:embed="rId11"/>
+                    <a:blip r:embed="rId12"/>
                     <a:stretch>
                       <a:fillRect/>
                     </a:stretch>
@@ -596,6 +632,7 @@
     </w:p>
     <w:p>
       <w:r>
+        <w:lastRenderedPageBreak/>
         <w:t>~500 features, did feature selection, including bag of words w/ stop words (variables) removed. Filtered comments:</w:t>
       </w:r>
     </w:p>
@@ -604,7 +641,6 @@
         <w:rPr>
           <w:noProof/>
         </w:rPr>
-        <w:lastRenderedPageBreak/>
         <w:drawing>
           <wp:inline distT="0" distB="0" distL="0" distR="0" wp14:anchorId="1A484C57" wp14:editId="7BF87091">
             <wp:extent cx="3886200" cy="1047750"/>
@@ -621,7 +657,7 @@
                     <pic:cNvPicPr/>
                   </pic:nvPicPr>
                   <pic:blipFill>
-                    <a:blip r:embed="rId12"/>
+                    <a:blip r:embed="rId13"/>
                     <a:stretch>
                       <a:fillRect/>
                     </a:stretch>
@@ -668,7 +704,7 @@
                     <pic:cNvPicPr/>
                   </pic:nvPicPr>
                   <pic:blipFill>
-                    <a:blip r:embed="rId13"/>
+                    <a:blip r:embed="rId14"/>
                     <a:stretch>
                       <a:fillRect/>
                     </a:stretch>
@@ -729,7 +765,7 @@
                     <pic:cNvPicPr/>
                   </pic:nvPicPr>
                   <pic:blipFill>
-                    <a:blip r:embed="rId14"/>
+                    <a:blip r:embed="rId15"/>
                     <a:stretch>
                       <a:fillRect/>
                     </a:stretch>
@@ -790,7 +826,7 @@
                     <pic:cNvPicPr/>
                   </pic:nvPicPr>
                   <pic:blipFill>
-                    <a:blip r:embed="rId15"/>
+                    <a:blip r:embed="rId16"/>
                     <a:stretch>
                       <a:fillRect/>
                     </a:stretch>
@@ -821,6 +857,7 @@
         <w:rPr>
           <w:noProof/>
         </w:rPr>
+        <w:lastRenderedPageBreak/>
         <w:drawing>
           <wp:inline distT="0" distB="0" distL="0" distR="0" wp14:anchorId="618658A7" wp14:editId="0175FAD1">
             <wp:extent cx="3162300" cy="816077"/>
@@ -837,7 +874,7 @@
                     <pic:cNvPicPr/>
                   </pic:nvPicPr>
                   <pic:blipFill>
-                    <a:blip r:embed="rId16"/>
+                    <a:blip r:embed="rId17"/>
                     <a:stretch>
                       <a:fillRect/>
                     </a:stretch>
@@ -860,7 +897,6 @@
     </w:p>
     <w:p>
       <w:r>
-        <w:lastRenderedPageBreak/>
         <w:t>~500 features, did feature selection, including bag of words w/ stop words (variables) removed. Filtered comments:</w:t>
       </w:r>
     </w:p>
@@ -885,7 +921,7 @@
                     <pic:cNvPicPr/>
                   </pic:nvPicPr>
                   <pic:blipFill>
-                    <a:blip r:embed="rId17"/>
+                    <a:blip r:embed="rId18"/>
                     <a:stretch>
                       <a:fillRect/>
                     </a:stretch>
@@ -932,7 +968,7 @@
                     <pic:cNvPicPr/>
                   </pic:nvPicPr>
                   <pic:blipFill>
-                    <a:blip r:embed="rId18"/>
+                    <a:blip r:embed="rId19"/>
                     <a:stretch>
                       <a:fillRect/>
                     </a:stretch>
@@ -993,7 +1029,7 @@
                     <pic:cNvPicPr/>
                   </pic:nvPicPr>
                   <pic:blipFill>
-                    <a:blip r:embed="rId19"/>
+                    <a:blip r:embed="rId20"/>
                     <a:stretch>
                       <a:fillRect/>
                     </a:stretch>
@@ -1054,7 +1090,7 @@
                     <pic:cNvPicPr/>
                   </pic:nvPicPr>
                   <pic:blipFill>
-                    <a:blip r:embed="rId20"/>
+                    <a:blip r:embed="rId21"/>
                     <a:stretch>
                       <a:fillRect/>
                     </a:stretch>
@@ -1077,6 +1113,7 @@
     </w:p>
     <w:p>
       <w:r>
+        <w:lastRenderedPageBreak/>
         <w:t>~500 features, did feature selection, including bag of words w/ stop words (variables and functions) removed:</w:t>
       </w:r>
     </w:p>
@@ -1085,7 +1122,6 @@
         <w:rPr>
           <w:noProof/>
         </w:rPr>
-        <w:lastRenderedPageBreak/>
         <w:drawing>
           <wp:inline distT="0" distB="0" distL="0" distR="0" wp14:anchorId="69334723" wp14:editId="053C1323">
             <wp:extent cx="3406140" cy="934564"/>
@@ -1102,7 +1138,7 @@
                     <pic:cNvPicPr/>
                   </pic:nvPicPr>
                   <pic:blipFill>
-                    <a:blip r:embed="rId21"/>
+                    <a:blip r:embed="rId22"/>
                     <a:stretch>
                       <a:fillRect/>
                     </a:stretch>
@@ -1149,7 +1185,7 @@
                     <pic:cNvPicPr/>
                   </pic:nvPicPr>
                   <pic:blipFill>
-                    <a:blip r:embed="rId22"/>
+                    <a:blip r:embed="rId23"/>
                     <a:stretch>
                       <a:fillRect/>
                     </a:stretch>
@@ -1196,7 +1232,7 @@
                     <pic:cNvPicPr/>
                   </pic:nvPicPr>
                   <pic:blipFill>
-                    <a:blip r:embed="rId23"/>
+                    <a:blip r:embed="rId24"/>
                     <a:stretch>
                       <a:fillRect/>
                     </a:stretch>
@@ -1257,7 +1293,7 @@
                     <pic:cNvPicPr/>
                   </pic:nvPicPr>
                   <pic:blipFill>
-                    <a:blip r:embed="rId24"/>
+                    <a:blip r:embed="rId25"/>
                     <a:stretch>
                       <a:fillRect/>
                     </a:stretch>
@@ -1304,7 +1340,7 @@
                     <pic:cNvPicPr/>
                   </pic:nvPicPr>
                   <pic:blipFill>
-                    <a:blip r:embed="rId25"/>
+                    <a:blip r:embed="rId26"/>
                     <a:stretch>
                       <a:fillRect/>
                     </a:stretch>
@@ -1352,7 +1388,7 @@
                     <pic:cNvPicPr/>
                   </pic:nvPicPr>
                   <pic:blipFill>
-                    <a:blip r:embed="rId26"/>
+                    <a:blip r:embed="rId27"/>
                     <a:stretch>
                       <a:fillRect/>
                     </a:stretch>
@@ -1399,7 +1435,7 @@
                     <pic:cNvPicPr/>
                   </pic:nvPicPr>
                   <pic:blipFill>
-                    <a:blip r:embed="rId27"/>
+                    <a:blip r:embed="rId28"/>
                     <a:stretch>
                       <a:fillRect/>
                     </a:stretch>
@@ -1460,7 +1496,7 @@
                     <pic:cNvPicPr/>
                   </pic:nvPicPr>
                   <pic:blipFill>
-                    <a:blip r:embed="rId28"/>
+                    <a:blip r:embed="rId29"/>
                     <a:stretch>
                       <a:fillRect/>
                     </a:stretch>
@@ -1521,7 +1557,7 @@
                     <pic:cNvPicPr/>
                   </pic:nvPicPr>
                   <pic:blipFill>
-                    <a:blip r:embed="rId29"/>
+                    <a:blip r:embed="rId30"/>
                     <a:stretch>
                       <a:fillRect/>
                     </a:stretch>
@@ -1568,7 +1604,7 @@
                     <pic:cNvPicPr/>
                   </pic:nvPicPr>
                   <pic:blipFill>
-                    <a:blip r:embed="rId30"/>
+                    <a:blip r:embed="rId31"/>
                     <a:stretch>
                       <a:fillRect/>
                     </a:stretch>
@@ -1616,7 +1652,7 @@
                     <pic:cNvPicPr/>
                   </pic:nvPicPr>
                   <pic:blipFill>
-                    <a:blip r:embed="rId31"/>
+                    <a:blip r:embed="rId32"/>
                     <a:stretch>
                       <a:fillRect/>
                     </a:stretch>
@@ -1663,7 +1699,7 @@
                     <pic:cNvPicPr/>
                   </pic:nvPicPr>
                   <pic:blipFill>
-                    <a:blip r:embed="rId32"/>
+                    <a:blip r:embed="rId33"/>
                     <a:stretch>
                       <a:fillRect/>
                     </a:stretch>
@@ -1735,7 +1771,7 @@
                     <pic:cNvPicPr/>
                   </pic:nvPicPr>
                   <pic:blipFill>
-                    <a:blip r:embed="rId33"/>
+                    <a:blip r:embed="rId34"/>
                     <a:stretch>
                       <a:fillRect/>
                     </a:stretch>
@@ -1807,7 +1843,7 @@
                     <pic:cNvPicPr/>
                   </pic:nvPicPr>
                   <pic:blipFill>
-                    <a:blip r:embed="rId34"/>
+                    <a:blip r:embed="rId35"/>
                     <a:stretch>
                       <a:fillRect/>
                     </a:stretch>

</xml_diff>

<commit_message>
added glove to main. Uses word2vec code
</commit_message>
<xml_diff>
--- a/results/classifierResults.docx
+++ b/results/classifierResults.docx
@@ -4,15 +4,7 @@
   <w:body>
     <w:p>
       <w:r>
-        <w:t xml:space="preserve">Training using </w:t>
-      </w:r>
-      <w:proofErr w:type="spellStart"/>
-      <w:r>
-        <w:t>CuDNNLSTM</w:t>
-      </w:r>
-      <w:proofErr w:type="spellEnd"/>
-      <w:r>
-        <w:t xml:space="preserve"> was slow for some reason</w:t>
+        <w:t>Training using CuDNNLSTM was slow for some reason</w:t>
       </w:r>
     </w:p>
     <w:p>
@@ -79,21 +71,281 @@
         <w:rPr>
           <w:b/>
         </w:rPr>
-        <w:t>Word2Vec (</w:t>
-      </w:r>
-      <w:proofErr w:type="spellStart"/>
-      <w:r>
-        <w:rPr>
-          <w:b/>
-        </w:rPr>
-        <w:t>skipgram</w:t>
-      </w:r>
-      <w:proofErr w:type="spellEnd"/>
-      <w:r>
-        <w:rPr>
-          <w:b/>
-        </w:rPr>
-        <w:t>) MLP Neural Network Classifier</w:t>
+        <w:t>GloVe MLP Neural Network Classifier</w:t>
+      </w:r>
+    </w:p>
+    <w:p>
+      <w:r>
+        <w:t>Comments filtered, w/o cross validation</w:t>
+      </w:r>
+    </w:p>
+    <w:p>
+      <w:r>
+        <w:rPr>
+          <w:noProof/>
+        </w:rPr>
+        <w:drawing>
+          <wp:inline distT="0" distB="0" distL="0" distR="0" wp14:anchorId="3107C2D6" wp14:editId="37511DE6">
+            <wp:extent cx="4152900" cy="1495425"/>
+            <wp:effectExtent l="0" t="0" r="0" b="9525"/>
+            <wp:docPr id="33" name="Picture 33"/>
+            <wp:cNvGraphicFramePr>
+              <a:graphicFrameLocks xmlns:a="http://schemas.openxmlformats.org/drawingml/2006/main" noChangeAspect="1"/>
+            </wp:cNvGraphicFramePr>
+            <a:graphic xmlns:a="http://schemas.openxmlformats.org/drawingml/2006/main">
+              <a:graphicData uri="http://schemas.openxmlformats.org/drawingml/2006/picture">
+                <pic:pic xmlns:pic="http://schemas.openxmlformats.org/drawingml/2006/picture">
+                  <pic:nvPicPr>
+                    <pic:cNvPr id="1" name=""/>
+                    <pic:cNvPicPr/>
+                  </pic:nvPicPr>
+                  <pic:blipFill>
+                    <a:blip r:embed="rId5"/>
+                    <a:stretch>
+                      <a:fillRect/>
+                    </a:stretch>
+                  </pic:blipFill>
+                  <pic:spPr>
+                    <a:xfrm>
+                      <a:off x="0" y="0"/>
+                      <a:ext cx="4152900" cy="1495425"/>
+                    </a:xfrm>
+                    <a:prstGeom prst="rect">
+                      <a:avLst/>
+                    </a:prstGeom>
+                  </pic:spPr>
+                </pic:pic>
+              </a:graphicData>
+            </a:graphic>
+          </wp:inline>
+        </w:drawing>
+      </w:r>
+    </w:p>
+    <w:p>
+      <w:r>
+        <w:rPr>
+          <w:noProof/>
+        </w:rPr>
+        <w:drawing>
+          <wp:inline distT="0" distB="0" distL="0" distR="0" wp14:anchorId="7EC9169D" wp14:editId="2B6DF91A">
+            <wp:extent cx="4267200" cy="1590675"/>
+            <wp:effectExtent l="0" t="0" r="0" b="9525"/>
+            <wp:docPr id="34" name="Picture 34"/>
+            <wp:cNvGraphicFramePr>
+              <a:graphicFrameLocks xmlns:a="http://schemas.openxmlformats.org/drawingml/2006/main" noChangeAspect="1"/>
+            </wp:cNvGraphicFramePr>
+            <a:graphic xmlns:a="http://schemas.openxmlformats.org/drawingml/2006/main">
+              <a:graphicData uri="http://schemas.openxmlformats.org/drawingml/2006/picture">
+                <pic:pic xmlns:pic="http://schemas.openxmlformats.org/drawingml/2006/picture">
+                  <pic:nvPicPr>
+                    <pic:cNvPr id="1" name=""/>
+                    <pic:cNvPicPr/>
+                  </pic:nvPicPr>
+                  <pic:blipFill>
+                    <a:blip r:embed="rId6"/>
+                    <a:stretch>
+                      <a:fillRect/>
+                    </a:stretch>
+                  </pic:blipFill>
+                  <pic:spPr>
+                    <a:xfrm>
+                      <a:off x="0" y="0"/>
+                      <a:ext cx="4267200" cy="1590675"/>
+                    </a:xfrm>
+                    <a:prstGeom prst="rect">
+                      <a:avLst/>
+                    </a:prstGeom>
+                  </pic:spPr>
+                </pic:pic>
+              </a:graphicData>
+            </a:graphic>
+          </wp:inline>
+        </w:drawing>
+      </w:r>
+    </w:p>
+    <w:p>
+      <w:r>
+        <w:rPr>
+          <w:noProof/>
+        </w:rPr>
+        <w:drawing>
+          <wp:inline distT="0" distB="0" distL="0" distR="0" wp14:anchorId="420838CE" wp14:editId="199552A1">
+            <wp:extent cx="4219575" cy="1438275"/>
+            <wp:effectExtent l="0" t="0" r="9525" b="9525"/>
+            <wp:docPr id="35" name="Picture 35"/>
+            <wp:cNvGraphicFramePr>
+              <a:graphicFrameLocks xmlns:a="http://schemas.openxmlformats.org/drawingml/2006/main" noChangeAspect="1"/>
+            </wp:cNvGraphicFramePr>
+            <a:graphic xmlns:a="http://schemas.openxmlformats.org/drawingml/2006/main">
+              <a:graphicData uri="http://schemas.openxmlformats.org/drawingml/2006/picture">
+                <pic:pic xmlns:pic="http://schemas.openxmlformats.org/drawingml/2006/picture">
+                  <pic:nvPicPr>
+                    <pic:cNvPr id="1" name=""/>
+                    <pic:cNvPicPr/>
+                  </pic:nvPicPr>
+                  <pic:blipFill>
+                    <a:blip r:embed="rId7"/>
+                    <a:stretch>
+                      <a:fillRect/>
+                    </a:stretch>
+                  </pic:blipFill>
+                  <pic:spPr>
+                    <a:xfrm>
+                      <a:off x="0" y="0"/>
+                      <a:ext cx="4219575" cy="1438275"/>
+                    </a:xfrm>
+                    <a:prstGeom prst="rect">
+                      <a:avLst/>
+                    </a:prstGeom>
+                  </pic:spPr>
+                </pic:pic>
+              </a:graphicData>
+            </a:graphic>
+          </wp:inline>
+        </w:drawing>
+      </w:r>
+    </w:p>
+    <w:p>
+      <w:r>
+        <w:t>With Cross Validation</w:t>
+      </w:r>
+    </w:p>
+    <w:p>
+      <w:r>
+        <w:rPr>
+          <w:noProof/>
+        </w:rPr>
+        <w:lastRenderedPageBreak/>
+        <w:drawing>
+          <wp:inline distT="0" distB="0" distL="0" distR="0" wp14:anchorId="09FADF47" wp14:editId="59D81B0D">
+            <wp:extent cx="3409950" cy="800100"/>
+            <wp:effectExtent l="0" t="0" r="0" b="0"/>
+            <wp:docPr id="36" name="Picture 36"/>
+            <wp:cNvGraphicFramePr>
+              <a:graphicFrameLocks xmlns:a="http://schemas.openxmlformats.org/drawingml/2006/main" noChangeAspect="1"/>
+            </wp:cNvGraphicFramePr>
+            <a:graphic xmlns:a="http://schemas.openxmlformats.org/drawingml/2006/main">
+              <a:graphicData uri="http://schemas.openxmlformats.org/drawingml/2006/picture">
+                <pic:pic xmlns:pic="http://schemas.openxmlformats.org/drawingml/2006/picture">
+                  <pic:nvPicPr>
+                    <pic:cNvPr id="1" name=""/>
+                    <pic:cNvPicPr/>
+                  </pic:nvPicPr>
+                  <pic:blipFill>
+                    <a:blip r:embed="rId8"/>
+                    <a:stretch>
+                      <a:fillRect/>
+                    </a:stretch>
+                  </pic:blipFill>
+                  <pic:spPr>
+                    <a:xfrm>
+                      <a:off x="0" y="0"/>
+                      <a:ext cx="3409950" cy="800100"/>
+                    </a:xfrm>
+                    <a:prstGeom prst="rect">
+                      <a:avLst/>
+                    </a:prstGeom>
+                  </pic:spPr>
+                </pic:pic>
+              </a:graphicData>
+            </a:graphic>
+          </wp:inline>
+        </w:drawing>
+      </w:r>
+    </w:p>
+    <w:p/>
+    <w:p>
+      <w:pPr>
+        <w:rPr>
+          <w:b/>
+        </w:rPr>
+      </w:pPr>
+      <w:r>
+        <w:rPr>
+          <w:b/>
+        </w:rPr>
+        <w:t xml:space="preserve">GloVe </w:t>
+      </w:r>
+      <w:r>
+        <w:rPr>
+          <w:b/>
+        </w:rPr>
+        <w:t>CNN</w:t>
+      </w:r>
+      <w:bookmarkStart w:id="0" w:name="_GoBack"/>
+      <w:bookmarkEnd w:id="0"/>
+      <w:r>
+        <w:rPr>
+          <w:b/>
+        </w:rPr>
+        <w:t xml:space="preserve"> Classifier</w:t>
+      </w:r>
+    </w:p>
+    <w:p>
+      <w:r>
+        <w:t>With Cross Validation</w:t>
+      </w:r>
+    </w:p>
+    <w:p>
+      <w:r>
+        <w:rPr>
+          <w:noProof/>
+        </w:rPr>
+        <w:drawing>
+          <wp:inline distT="0" distB="0" distL="0" distR="0" wp14:anchorId="62CE8B2A" wp14:editId="503B6E71">
+            <wp:extent cx="3409950" cy="771525"/>
+            <wp:effectExtent l="0" t="0" r="0" b="9525"/>
+            <wp:docPr id="37" name="Picture 37"/>
+            <wp:cNvGraphicFramePr>
+              <a:graphicFrameLocks xmlns:a="http://schemas.openxmlformats.org/drawingml/2006/main" noChangeAspect="1"/>
+            </wp:cNvGraphicFramePr>
+            <a:graphic xmlns:a="http://schemas.openxmlformats.org/drawingml/2006/main">
+              <a:graphicData uri="http://schemas.openxmlformats.org/drawingml/2006/picture">
+                <pic:pic xmlns:pic="http://schemas.openxmlformats.org/drawingml/2006/picture">
+                  <pic:nvPicPr>
+                    <pic:cNvPr id="1" name=""/>
+                    <pic:cNvPicPr/>
+                  </pic:nvPicPr>
+                  <pic:blipFill>
+                    <a:blip r:embed="rId9"/>
+                    <a:stretch>
+                      <a:fillRect/>
+                    </a:stretch>
+                  </pic:blipFill>
+                  <pic:spPr>
+                    <a:xfrm>
+                      <a:off x="0" y="0"/>
+                      <a:ext cx="3409950" cy="771525"/>
+                    </a:xfrm>
+                    <a:prstGeom prst="rect">
+                      <a:avLst/>
+                    </a:prstGeom>
+                  </pic:spPr>
+                </pic:pic>
+              </a:graphicData>
+            </a:graphic>
+          </wp:inline>
+        </w:drawing>
+      </w:r>
+    </w:p>
+    <w:p>
+      <w:pPr>
+        <w:rPr>
+          <w:b/>
+        </w:rPr>
+      </w:pPr>
+    </w:p>
+    <w:p>
+      <w:pPr>
+        <w:rPr>
+          <w:b/>
+        </w:rPr>
+      </w:pPr>
+      <w:r>
+        <w:rPr>
+          <w:b/>
+        </w:rPr>
+        <w:t>Word2Vec (skipgram) MLP Neural Network Classifier</w:t>
       </w:r>
     </w:p>
     <w:p>
@@ -133,7 +385,7 @@
                     <pic:cNvPicPr/>
                   </pic:nvPicPr>
                   <pic:blipFill>
-                    <a:blip r:embed="rId5"/>
+                    <a:blip r:embed="rId10"/>
                     <a:stretch>
                       <a:fillRect/>
                     </a:stretch>
@@ -181,7 +433,7 @@
                     <pic:cNvPicPr/>
                   </pic:nvPicPr>
                   <pic:blipFill>
-                    <a:blip r:embed="rId6"/>
+                    <a:blip r:embed="rId11"/>
                     <a:stretch>
                       <a:fillRect/>
                     </a:stretch>
@@ -213,21 +465,7 @@
         <w:rPr>
           <w:b/>
         </w:rPr>
-        <w:t>Word2Vec (</w:t>
-      </w:r>
-      <w:proofErr w:type="spellStart"/>
-      <w:r>
-        <w:rPr>
-          <w:b/>
-        </w:rPr>
-        <w:t>skipgram</w:t>
-      </w:r>
-      <w:proofErr w:type="spellEnd"/>
-      <w:r>
-        <w:rPr>
-          <w:b/>
-        </w:rPr>
-        <w:t xml:space="preserve">) </w:t>
+        <w:t xml:space="preserve">Word2Vec (skipgram) </w:t>
       </w:r>
       <w:r>
         <w:rPr>
@@ -252,6 +490,7 @@
         <w:rPr>
           <w:noProof/>
         </w:rPr>
+        <w:lastRenderedPageBreak/>
         <w:drawing>
           <wp:inline distT="0" distB="0" distL="0" distR="0">
             <wp:extent cx="3071126" cy="762066"/>
@@ -268,7 +507,7 @@
                     <pic:cNvPicPr/>
                   </pic:nvPicPr>
                   <pic:blipFill>
-                    <a:blip r:embed="rId7">
+                    <a:blip r:embed="rId12">
                       <a:extLst>
                         <a:ext uri="{28A0092B-C50C-407E-A947-70E740481C1C}">
                           <a14:useLocalDpi xmlns:a14="http://schemas.microsoft.com/office/drawing/2010/main" val="0"/>
@@ -306,21 +545,7 @@
         <w:rPr>
           <w:b/>
         </w:rPr>
-        <w:t>Word2Vec (</w:t>
-      </w:r>
-      <w:proofErr w:type="spellStart"/>
-      <w:r>
-        <w:rPr>
-          <w:b/>
-        </w:rPr>
-        <w:t>skipgram</w:t>
-      </w:r>
-      <w:proofErr w:type="spellEnd"/>
-      <w:r>
-        <w:rPr>
-          <w:b/>
-        </w:rPr>
-        <w:t xml:space="preserve">) </w:t>
+        <w:t xml:space="preserve">Word2Vec (skipgram) </w:t>
       </w:r>
       <w:r>
         <w:rPr>
@@ -361,7 +586,7 @@
                     <pic:cNvPicPr/>
                   </pic:nvPicPr>
                   <pic:blipFill>
-                    <a:blip r:embed="rId8"/>
+                    <a:blip r:embed="rId13"/>
                     <a:stretch>
                       <a:fillRect/>
                     </a:stretch>
@@ -388,7 +613,6 @@
       </w:r>
     </w:p>
     <w:p>
-      <w:bookmarkStart w:id="0" w:name="_GoBack"/>
       <w:r>
         <w:rPr>
           <w:noProof/>
@@ -409,7 +633,7 @@
                     <pic:cNvPicPr/>
                   </pic:nvPicPr>
                   <pic:blipFill>
-                    <a:blip r:embed="rId9"/>
+                    <a:blip r:embed="rId14"/>
                     <a:stretch>
                       <a:fillRect/>
                     </a:stretch>
@@ -429,7 +653,6 @@
           </wp:inline>
         </w:drawing>
       </w:r>
-      <w:bookmarkEnd w:id="0"/>
     </w:p>
     <w:p>
       <w:pPr>
@@ -441,21 +664,7 @@
         <w:rPr>
           <w:b/>
         </w:rPr>
-        <w:t>Word2Vec (</w:t>
-      </w:r>
-      <w:proofErr w:type="spellStart"/>
-      <w:r>
-        <w:rPr>
-          <w:b/>
-        </w:rPr>
-        <w:t>skipgram</w:t>
-      </w:r>
-      <w:proofErr w:type="spellEnd"/>
-      <w:r>
-        <w:rPr>
-          <w:b/>
-        </w:rPr>
-        <w:t xml:space="preserve">) </w:t>
+        <w:t xml:space="preserve">Word2Vec (skipgram) </w:t>
       </w:r>
       <w:r>
         <w:rPr>
@@ -496,7 +705,7 @@
                     <pic:cNvPicPr/>
                   </pic:nvPicPr>
                   <pic:blipFill>
-                    <a:blip r:embed="rId10"/>
+                    <a:blip r:embed="rId15"/>
                     <a:stretch>
                       <a:fillRect/>
                     </a:stretch>
@@ -556,7 +765,7 @@
                     <pic:cNvPicPr/>
                   </pic:nvPicPr>
                   <pic:blipFill>
-                    <a:blip r:embed="rId11"/>
+                    <a:blip r:embed="rId16"/>
                     <a:stretch>
                       <a:fillRect/>
                     </a:stretch>
@@ -593,6 +802,7 @@
         <w:rPr>
           <w:noProof/>
         </w:rPr>
+        <w:lastRenderedPageBreak/>
         <w:drawing>
           <wp:inline distT="0" distB="0" distL="0" distR="0" wp14:anchorId="7C5802CA" wp14:editId="74EAE71E">
             <wp:extent cx="3672840" cy="941113"/>
@@ -609,7 +819,7 @@
                     <pic:cNvPicPr/>
                   </pic:nvPicPr>
                   <pic:blipFill>
-                    <a:blip r:embed="rId12"/>
+                    <a:blip r:embed="rId17"/>
                     <a:stretch>
                       <a:fillRect/>
                     </a:stretch>
@@ -632,7 +842,6 @@
     </w:p>
     <w:p>
       <w:r>
-        <w:lastRenderedPageBreak/>
         <w:t>~500 features, did feature selection, including bag of words w/ stop words (variables) removed. Filtered comments:</w:t>
       </w:r>
     </w:p>
@@ -657,7 +866,7 @@
                     <pic:cNvPicPr/>
                   </pic:nvPicPr>
                   <pic:blipFill>
-                    <a:blip r:embed="rId13"/>
+                    <a:blip r:embed="rId18"/>
                     <a:stretch>
                       <a:fillRect/>
                     </a:stretch>
@@ -704,7 +913,7 @@
                     <pic:cNvPicPr/>
                   </pic:nvPicPr>
                   <pic:blipFill>
-                    <a:blip r:embed="rId14"/>
+                    <a:blip r:embed="rId19"/>
                     <a:stretch>
                       <a:fillRect/>
                     </a:stretch>
@@ -765,7 +974,7 @@
                     <pic:cNvPicPr/>
                   </pic:nvPicPr>
                   <pic:blipFill>
-                    <a:blip r:embed="rId15"/>
+                    <a:blip r:embed="rId20"/>
                     <a:stretch>
                       <a:fillRect/>
                     </a:stretch>
@@ -826,7 +1035,7 @@
                     <pic:cNvPicPr/>
                   </pic:nvPicPr>
                   <pic:blipFill>
-                    <a:blip r:embed="rId16"/>
+                    <a:blip r:embed="rId21"/>
                     <a:stretch>
                       <a:fillRect/>
                     </a:stretch>
@@ -849,6 +1058,7 @@
     </w:p>
     <w:p>
       <w:r>
+        <w:lastRenderedPageBreak/>
         <w:t>~500 features, did feature selection, including bag of words w/ stop words (variables and functions) removed:</w:t>
       </w:r>
     </w:p>
@@ -857,7 +1067,6 @@
         <w:rPr>
           <w:noProof/>
         </w:rPr>
-        <w:lastRenderedPageBreak/>
         <w:drawing>
           <wp:inline distT="0" distB="0" distL="0" distR="0" wp14:anchorId="618658A7" wp14:editId="0175FAD1">
             <wp:extent cx="3162300" cy="816077"/>
@@ -874,7 +1083,7 @@
                     <pic:cNvPicPr/>
                   </pic:nvPicPr>
                   <pic:blipFill>
-                    <a:blip r:embed="rId17"/>
+                    <a:blip r:embed="rId22"/>
                     <a:stretch>
                       <a:fillRect/>
                     </a:stretch>
@@ -921,7 +1130,7 @@
                     <pic:cNvPicPr/>
                   </pic:nvPicPr>
                   <pic:blipFill>
-                    <a:blip r:embed="rId18"/>
+                    <a:blip r:embed="rId23"/>
                     <a:stretch>
                       <a:fillRect/>
                     </a:stretch>
@@ -968,7 +1177,7 @@
                     <pic:cNvPicPr/>
                   </pic:nvPicPr>
                   <pic:blipFill>
-                    <a:blip r:embed="rId19"/>
+                    <a:blip r:embed="rId24"/>
                     <a:stretch>
                       <a:fillRect/>
                     </a:stretch>
@@ -1029,7 +1238,7 @@
                     <pic:cNvPicPr/>
                   </pic:nvPicPr>
                   <pic:blipFill>
-                    <a:blip r:embed="rId20"/>
+                    <a:blip r:embed="rId25"/>
                     <a:stretch>
                       <a:fillRect/>
                     </a:stretch>
@@ -1074,6 +1283,7 @@
         <w:rPr>
           <w:noProof/>
         </w:rPr>
+        <w:lastRenderedPageBreak/>
         <w:drawing>
           <wp:inline distT="0" distB="0" distL="0" distR="0" wp14:anchorId="76EFBE4C" wp14:editId="3686B383">
             <wp:extent cx="3390900" cy="933450"/>
@@ -1090,7 +1300,7 @@
                     <pic:cNvPicPr/>
                   </pic:nvPicPr>
                   <pic:blipFill>
-                    <a:blip r:embed="rId21"/>
+                    <a:blip r:embed="rId26"/>
                     <a:stretch>
                       <a:fillRect/>
                     </a:stretch>
@@ -1113,7 +1323,6 @@
     </w:p>
     <w:p>
       <w:r>
-        <w:lastRenderedPageBreak/>
         <w:t>~500 features, did feature selection, including bag of words w/ stop words (variables and functions) removed:</w:t>
       </w:r>
     </w:p>
@@ -1138,7 +1347,7 @@
                     <pic:cNvPicPr/>
                   </pic:nvPicPr>
                   <pic:blipFill>
-                    <a:blip r:embed="rId22"/>
+                    <a:blip r:embed="rId27"/>
                     <a:stretch>
                       <a:fillRect/>
                     </a:stretch>
@@ -1185,7 +1394,7 @@
                     <pic:cNvPicPr/>
                   </pic:nvPicPr>
                   <pic:blipFill>
-                    <a:blip r:embed="rId23"/>
+                    <a:blip r:embed="rId28"/>
                     <a:stretch>
                       <a:fillRect/>
                     </a:stretch>
@@ -1232,7 +1441,7 @@
                     <pic:cNvPicPr/>
                   </pic:nvPicPr>
                   <pic:blipFill>
-                    <a:blip r:embed="rId24"/>
+                    <a:blip r:embed="rId29"/>
                     <a:stretch>
                       <a:fillRect/>
                     </a:stretch>
@@ -1293,7 +1502,7 @@
                     <pic:cNvPicPr/>
                   </pic:nvPicPr>
                   <pic:blipFill>
-                    <a:blip r:embed="rId25"/>
+                    <a:blip r:embed="rId30"/>
                     <a:stretch>
                       <a:fillRect/>
                     </a:stretch>
@@ -1324,6 +1533,7 @@
         <w:rPr>
           <w:noProof/>
         </w:rPr>
+        <w:lastRenderedPageBreak/>
         <w:drawing>
           <wp:inline distT="0" distB="0" distL="0" distR="0" wp14:anchorId="06F971ED" wp14:editId="56F5F28C">
             <wp:extent cx="3398520" cy="869207"/>
@@ -1340,7 +1550,7 @@
                     <pic:cNvPicPr/>
                   </pic:nvPicPr>
                   <pic:blipFill>
-                    <a:blip r:embed="rId26"/>
+                    <a:blip r:embed="rId31"/>
                     <a:stretch>
                       <a:fillRect/>
                     </a:stretch>
@@ -1371,7 +1581,6 @@
         <w:rPr>
           <w:noProof/>
         </w:rPr>
-        <w:lastRenderedPageBreak/>
         <w:drawing>
           <wp:inline distT="0" distB="0" distL="0" distR="0" wp14:anchorId="29F239AF" wp14:editId="4F63ED99">
             <wp:extent cx="3819525" cy="971550"/>
@@ -1388,7 +1597,7 @@
                     <pic:cNvPicPr/>
                   </pic:nvPicPr>
                   <pic:blipFill>
-                    <a:blip r:embed="rId27"/>
+                    <a:blip r:embed="rId32"/>
                     <a:stretch>
                       <a:fillRect/>
                     </a:stretch>
@@ -1435,7 +1644,7 @@
                     <pic:cNvPicPr/>
                   </pic:nvPicPr>
                   <pic:blipFill>
-                    <a:blip r:embed="rId28"/>
+                    <a:blip r:embed="rId33"/>
                     <a:stretch>
                       <a:fillRect/>
                     </a:stretch>
@@ -1496,7 +1705,7 @@
                     <pic:cNvPicPr/>
                   </pic:nvPicPr>
                   <pic:blipFill>
-                    <a:blip r:embed="rId29"/>
+                    <a:blip r:embed="rId34"/>
                     <a:stretch>
                       <a:fillRect/>
                     </a:stretch>
@@ -1557,7 +1766,7 @@
                     <pic:cNvPicPr/>
                   </pic:nvPicPr>
                   <pic:blipFill>
-                    <a:blip r:embed="rId30"/>
+                    <a:blip r:embed="rId35"/>
                     <a:stretch>
                       <a:fillRect/>
                     </a:stretch>
@@ -1580,6 +1789,7 @@
     </w:p>
     <w:p>
       <w:r>
+        <w:lastRenderedPageBreak/>
         <w:t>~500 features, did feature selection, including bag of words w/ stop words (variables and functions) removed:</w:t>
       </w:r>
     </w:p>
@@ -1604,7 +1814,7 @@
                     <pic:cNvPicPr/>
                   </pic:nvPicPr>
                   <pic:blipFill>
-                    <a:blip r:embed="rId31"/>
+                    <a:blip r:embed="rId36"/>
                     <a:stretch>
                       <a:fillRect/>
                     </a:stretch>
@@ -1627,7 +1837,6 @@
     </w:p>
     <w:p>
       <w:r>
-        <w:lastRenderedPageBreak/>
         <w:t>~500 features, did feature selection, including bag of words w/ stop words (variables) removed. Filtered comments:</w:t>
       </w:r>
     </w:p>
@@ -1652,7 +1861,7 @@
                     <pic:cNvPicPr/>
                   </pic:nvPicPr>
                   <pic:blipFill>
-                    <a:blip r:embed="rId32"/>
+                    <a:blip r:embed="rId37"/>
                     <a:stretch>
                       <a:fillRect/>
                     </a:stretch>
@@ -1699,7 +1908,7 @@
                     <pic:cNvPicPr/>
                   </pic:nvPicPr>
                   <pic:blipFill>
-                    <a:blip r:embed="rId33"/>
+                    <a:blip r:embed="rId38"/>
                     <a:stretch>
                       <a:fillRect/>
                     </a:stretch>
@@ -1771,7 +1980,7 @@
                     <pic:cNvPicPr/>
                   </pic:nvPicPr>
                   <pic:blipFill>
-                    <a:blip r:embed="rId34"/>
+                    <a:blip r:embed="rId39"/>
                     <a:stretch>
                       <a:fillRect/>
                     </a:stretch>
@@ -1827,6 +2036,7 @@
         <w:rPr>
           <w:noProof/>
         </w:rPr>
+        <w:lastRenderedPageBreak/>
         <w:drawing>
           <wp:inline distT="0" distB="0" distL="0" distR="0" wp14:anchorId="2EC2001E" wp14:editId="64A76092">
             <wp:extent cx="3086100" cy="904875"/>
@@ -1843,7 +2053,7 @@
                     <pic:cNvPicPr/>
                   </pic:nvPicPr>
                   <pic:blipFill>
-                    <a:blip r:embed="rId35"/>
+                    <a:blip r:embed="rId40"/>
                     <a:stretch>
                       <a:fillRect/>
                     </a:stretch>

</xml_diff>

<commit_message>
changed epochs for mlp and cnn to 30
</commit_message>
<xml_diff>
--- a/results/classifierResults.docx
+++ b/results/classifierResults.docx
@@ -209,6 +209,9 @@
       <w:r>
         <w:t>With Cross Validation</w:t>
       </w:r>
+      <w:r>
+        <w:t xml:space="preserve"> (5 epochs)</w:t>
+      </w:r>
     </w:p>
     <w:p>
       <w:r>
@@ -255,25 +258,81 @@
     </w:p>
     <w:p/>
     <w:p>
-      <w:pPr>
-        <w:rPr>
-          <w:b/>
-        </w:rPr>
-      </w:pPr>
-      <w:r>
-        <w:rPr>
-          <w:b/>
-        </w:rPr>
-        <w:t xml:space="preserve">GloVe </w:t>
-      </w:r>
-      <w:r>
-        <w:rPr>
-          <w:b/>
-        </w:rPr>
-        <w:t>CNN</w:t>
+      <w:r>
+        <w:t>With Cross Validation (</w:t>
+      </w:r>
+      <w:r>
+        <w:t>30 Epochs</w:t>
+      </w:r>
+      <w:r>
+        <w:t>)</w:t>
       </w:r>
       <w:bookmarkStart w:id="0" w:name="_GoBack"/>
       <w:bookmarkEnd w:id="0"/>
+    </w:p>
+    <w:p>
+      <w:r>
+        <w:rPr>
+          <w:noProof/>
+        </w:rPr>
+        <w:drawing>
+          <wp:inline distT="0" distB="0" distL="0" distR="0" wp14:anchorId="04109881" wp14:editId="1E8D8E7C">
+            <wp:extent cx="3474720" cy="896983"/>
+            <wp:effectExtent l="0" t="0" r="0" b="0"/>
+            <wp:docPr id="38" name="Picture 38"/>
+            <wp:cNvGraphicFramePr>
+              <a:graphicFrameLocks xmlns:a="http://schemas.openxmlformats.org/drawingml/2006/main" noChangeAspect="1"/>
+            </wp:cNvGraphicFramePr>
+            <a:graphic xmlns:a="http://schemas.openxmlformats.org/drawingml/2006/main">
+              <a:graphicData uri="http://schemas.openxmlformats.org/drawingml/2006/picture">
+                <pic:pic xmlns:pic="http://schemas.openxmlformats.org/drawingml/2006/picture">
+                  <pic:nvPicPr>
+                    <pic:cNvPr id="1" name=""/>
+                    <pic:cNvPicPr/>
+                  </pic:nvPicPr>
+                  <pic:blipFill>
+                    <a:blip r:embed="rId9"/>
+                    <a:stretch>
+                      <a:fillRect/>
+                    </a:stretch>
+                  </pic:blipFill>
+                  <pic:spPr>
+                    <a:xfrm>
+                      <a:off x="0" y="0"/>
+                      <a:ext cx="3506157" cy="905098"/>
+                    </a:xfrm>
+                    <a:prstGeom prst="rect">
+                      <a:avLst/>
+                    </a:prstGeom>
+                  </pic:spPr>
+                </pic:pic>
+              </a:graphicData>
+            </a:graphic>
+          </wp:inline>
+        </w:drawing>
+      </w:r>
+    </w:p>
+    <w:p/>
+    <w:p/>
+    <w:p/>
+    <w:p>
+      <w:pPr>
+        <w:rPr>
+          <w:b/>
+        </w:rPr>
+      </w:pPr>
+      <w:r>
+        <w:rPr>
+          <w:b/>
+        </w:rPr>
+        <w:t xml:space="preserve">GloVe </w:t>
+      </w:r>
+      <w:r>
+        <w:rPr>
+          <w:b/>
+        </w:rPr>
+        <w:t>CNN</w:t>
+      </w:r>
       <w:r>
         <w:rPr>
           <w:b/>
@@ -284,6 +343,9 @@
     <w:p>
       <w:r>
         <w:t>With Cross Validation</w:t>
+      </w:r>
+      <w:r>
+        <w:t xml:space="preserve"> (5 epochs)</w:t>
       </w:r>
     </w:p>
     <w:p>
@@ -307,7 +369,7 @@
                     <pic:cNvPicPr/>
                   </pic:nvPicPr>
                   <pic:blipFill>
-                    <a:blip r:embed="rId9"/>
+                    <a:blip r:embed="rId10"/>
                     <a:stretch>
                       <a:fillRect/>
                     </a:stretch>
@@ -328,6 +390,54 @@
         </w:drawing>
       </w:r>
     </w:p>
+    <w:p/>
+    <w:p>
+      <w:r>
+        <w:t>With Cross Validation (30 epochs)</w:t>
+      </w:r>
+    </w:p>
+    <w:p>
+      <w:r>
+        <w:rPr>
+          <w:noProof/>
+        </w:rPr>
+        <w:drawing>
+          <wp:inline distT="0" distB="0" distL="0" distR="0" wp14:anchorId="00A6AF83" wp14:editId="0DD1ED61">
+            <wp:extent cx="3398520" cy="847532"/>
+            <wp:effectExtent l="0" t="0" r="0" b="0"/>
+            <wp:docPr id="39" name="Picture 39"/>
+            <wp:cNvGraphicFramePr>
+              <a:graphicFrameLocks xmlns:a="http://schemas.openxmlformats.org/drawingml/2006/main" noChangeAspect="1"/>
+            </wp:cNvGraphicFramePr>
+            <a:graphic xmlns:a="http://schemas.openxmlformats.org/drawingml/2006/main">
+              <a:graphicData uri="http://schemas.openxmlformats.org/drawingml/2006/picture">
+                <pic:pic xmlns:pic="http://schemas.openxmlformats.org/drawingml/2006/picture">
+                  <pic:nvPicPr>
+                    <pic:cNvPr id="1" name=""/>
+                    <pic:cNvPicPr/>
+                  </pic:nvPicPr>
+                  <pic:blipFill>
+                    <a:blip r:embed="rId11"/>
+                    <a:stretch>
+                      <a:fillRect/>
+                    </a:stretch>
+                  </pic:blipFill>
+                  <pic:spPr>
+                    <a:xfrm>
+                      <a:off x="0" y="0"/>
+                      <a:ext cx="3435603" cy="856780"/>
+                    </a:xfrm>
+                    <a:prstGeom prst="rect">
+                      <a:avLst/>
+                    </a:prstGeom>
+                  </pic:spPr>
+                </pic:pic>
+              </a:graphicData>
+            </a:graphic>
+          </wp:inline>
+        </w:drawing>
+      </w:r>
+    </w:p>
     <w:p>
       <w:pPr>
         <w:rPr>
@@ -369,6 +479,7 @@
         <w:rPr>
           <w:noProof/>
         </w:rPr>
+        <w:lastRenderedPageBreak/>
         <w:drawing>
           <wp:inline distT="0" distB="0" distL="0" distR="0" wp14:anchorId="35B74DD6" wp14:editId="160D1CFB">
             <wp:extent cx="4133850" cy="1371600"/>
@@ -385,7 +496,7 @@
                     <pic:cNvPicPr/>
                   </pic:nvPicPr>
                   <pic:blipFill>
-                    <a:blip r:embed="rId10"/>
+                    <a:blip r:embed="rId12"/>
                     <a:stretch>
                       <a:fillRect/>
                     </a:stretch>
@@ -433,7 +544,7 @@
                     <pic:cNvPicPr/>
                   </pic:nvPicPr>
                   <pic:blipFill>
-                    <a:blip r:embed="rId11"/>
+                    <a:blip r:embed="rId13"/>
                     <a:stretch>
                       <a:fillRect/>
                     </a:stretch>
@@ -490,7 +601,6 @@
         <w:rPr>
           <w:noProof/>
         </w:rPr>
-        <w:lastRenderedPageBreak/>
         <w:drawing>
           <wp:inline distT="0" distB="0" distL="0" distR="0">
             <wp:extent cx="3071126" cy="762066"/>
@@ -507,7 +617,7 @@
                     <pic:cNvPicPr/>
                   </pic:nvPicPr>
                   <pic:blipFill>
-                    <a:blip r:embed="rId12">
+                    <a:blip r:embed="rId14">
                       <a:extLst>
                         <a:ext uri="{28A0092B-C50C-407E-A947-70E740481C1C}">
                           <a14:useLocalDpi xmlns:a14="http://schemas.microsoft.com/office/drawing/2010/main" val="0"/>
@@ -586,7 +696,7 @@
                     <pic:cNvPicPr/>
                   </pic:nvPicPr>
                   <pic:blipFill>
-                    <a:blip r:embed="rId13"/>
+                    <a:blip r:embed="rId15"/>
                     <a:stretch>
                       <a:fillRect/>
                     </a:stretch>
@@ -617,6 +727,7 @@
         <w:rPr>
           <w:noProof/>
         </w:rPr>
+        <w:lastRenderedPageBreak/>
         <w:drawing>
           <wp:inline distT="0" distB="0" distL="0" distR="0" wp14:anchorId="6616BF40" wp14:editId="58EBE657">
             <wp:extent cx="3895725" cy="1000125"/>
@@ -633,7 +744,7 @@
                     <pic:cNvPicPr/>
                   </pic:nvPicPr>
                   <pic:blipFill>
-                    <a:blip r:embed="rId14"/>
+                    <a:blip r:embed="rId16"/>
                     <a:stretch>
                       <a:fillRect/>
                     </a:stretch>
@@ -705,7 +816,7 @@
                     <pic:cNvPicPr/>
                   </pic:nvPicPr>
                   <pic:blipFill>
-                    <a:blip r:embed="rId15"/>
+                    <a:blip r:embed="rId17"/>
                     <a:stretch>
                       <a:fillRect/>
                     </a:stretch>
@@ -765,7 +876,7 @@
                     <pic:cNvPicPr/>
                   </pic:nvPicPr>
                   <pic:blipFill>
-                    <a:blip r:embed="rId16"/>
+                    <a:blip r:embed="rId18"/>
                     <a:stretch>
                       <a:fillRect/>
                     </a:stretch>
@@ -802,7 +913,6 @@
         <w:rPr>
           <w:noProof/>
         </w:rPr>
-        <w:lastRenderedPageBreak/>
         <w:drawing>
           <wp:inline distT="0" distB="0" distL="0" distR="0" wp14:anchorId="7C5802CA" wp14:editId="74EAE71E">
             <wp:extent cx="3672840" cy="941113"/>
@@ -819,7 +929,7 @@
                     <pic:cNvPicPr/>
                   </pic:nvPicPr>
                   <pic:blipFill>
-                    <a:blip r:embed="rId17"/>
+                    <a:blip r:embed="rId19"/>
                     <a:stretch>
                       <a:fillRect/>
                     </a:stretch>
@@ -866,7 +976,7 @@
                     <pic:cNvPicPr/>
                   </pic:nvPicPr>
                   <pic:blipFill>
-                    <a:blip r:embed="rId18"/>
+                    <a:blip r:embed="rId20"/>
                     <a:stretch>
                       <a:fillRect/>
                     </a:stretch>
@@ -897,6 +1007,7 @@
         <w:rPr>
           <w:noProof/>
         </w:rPr>
+        <w:lastRenderedPageBreak/>
         <w:drawing>
           <wp:inline distT="0" distB="0" distL="0" distR="0" wp14:anchorId="23936C4E" wp14:editId="2D386D42">
             <wp:extent cx="3857625" cy="1009650"/>
@@ -913,7 +1024,7 @@
                     <pic:cNvPicPr/>
                   </pic:nvPicPr>
                   <pic:blipFill>
-                    <a:blip r:embed="rId19"/>
+                    <a:blip r:embed="rId21"/>
                     <a:stretch>
                       <a:fillRect/>
                     </a:stretch>
@@ -974,7 +1085,7 @@
                     <pic:cNvPicPr/>
                   </pic:nvPicPr>
                   <pic:blipFill>
-                    <a:blip r:embed="rId20"/>
+                    <a:blip r:embed="rId22"/>
                     <a:stretch>
                       <a:fillRect/>
                     </a:stretch>
@@ -1035,7 +1146,7 @@
                     <pic:cNvPicPr/>
                   </pic:nvPicPr>
                   <pic:blipFill>
-                    <a:blip r:embed="rId21"/>
+                    <a:blip r:embed="rId23"/>
                     <a:stretch>
                       <a:fillRect/>
                     </a:stretch>
@@ -1058,7 +1169,6 @@
     </w:p>
     <w:p>
       <w:r>
-        <w:lastRenderedPageBreak/>
         <w:t>~500 features, did feature selection, including bag of words w/ stop words (variables and functions) removed:</w:t>
       </w:r>
     </w:p>
@@ -1083,7 +1193,7 @@
                     <pic:cNvPicPr/>
                   </pic:nvPicPr>
                   <pic:blipFill>
-                    <a:blip r:embed="rId22"/>
+                    <a:blip r:embed="rId24"/>
                     <a:stretch>
                       <a:fillRect/>
                     </a:stretch>
@@ -1130,7 +1240,7 @@
                     <pic:cNvPicPr/>
                   </pic:nvPicPr>
                   <pic:blipFill>
-                    <a:blip r:embed="rId23"/>
+                    <a:blip r:embed="rId25"/>
                     <a:stretch>
                       <a:fillRect/>
                     </a:stretch>
@@ -1153,6 +1263,7 @@
     </w:p>
     <w:p>
       <w:r>
+        <w:lastRenderedPageBreak/>
         <w:t>139 features, including bag of words (features only) w/ stop words (variables) removed:</w:t>
       </w:r>
     </w:p>
@@ -1177,7 +1288,7 @@
                     <pic:cNvPicPr/>
                   </pic:nvPicPr>
                   <pic:blipFill>
-                    <a:blip r:embed="rId24"/>
+                    <a:blip r:embed="rId26"/>
                     <a:stretch>
                       <a:fillRect/>
                     </a:stretch>
@@ -1238,7 +1349,7 @@
                     <pic:cNvPicPr/>
                   </pic:nvPicPr>
                   <pic:blipFill>
-                    <a:blip r:embed="rId25"/>
+                    <a:blip r:embed="rId27"/>
                     <a:stretch>
                       <a:fillRect/>
                     </a:stretch>
@@ -1283,7 +1394,6 @@
         <w:rPr>
           <w:noProof/>
         </w:rPr>
-        <w:lastRenderedPageBreak/>
         <w:drawing>
           <wp:inline distT="0" distB="0" distL="0" distR="0" wp14:anchorId="76EFBE4C" wp14:editId="3686B383">
             <wp:extent cx="3390900" cy="933450"/>
@@ -1300,7 +1410,7 @@
                     <pic:cNvPicPr/>
                   </pic:nvPicPr>
                   <pic:blipFill>
-                    <a:blip r:embed="rId26"/>
+                    <a:blip r:embed="rId28"/>
                     <a:stretch>
                       <a:fillRect/>
                     </a:stretch>
@@ -1347,7 +1457,7 @@
                     <pic:cNvPicPr/>
                   </pic:nvPicPr>
                   <pic:blipFill>
-                    <a:blip r:embed="rId27"/>
+                    <a:blip r:embed="rId29"/>
                     <a:stretch>
                       <a:fillRect/>
                     </a:stretch>
@@ -1378,6 +1488,7 @@
         <w:rPr>
           <w:noProof/>
         </w:rPr>
+        <w:lastRenderedPageBreak/>
         <w:drawing>
           <wp:inline distT="0" distB="0" distL="0" distR="0" wp14:anchorId="793D25A4" wp14:editId="1FA6D134">
             <wp:extent cx="3943350" cy="1038225"/>
@@ -1394,7 +1505,7 @@
                     <pic:cNvPicPr/>
                   </pic:nvPicPr>
                   <pic:blipFill>
-                    <a:blip r:embed="rId28"/>
+                    <a:blip r:embed="rId30"/>
                     <a:stretch>
                       <a:fillRect/>
                     </a:stretch>
@@ -1441,7 +1552,7 @@
                     <pic:cNvPicPr/>
                   </pic:nvPicPr>
                   <pic:blipFill>
-                    <a:blip r:embed="rId29"/>
+                    <a:blip r:embed="rId31"/>
                     <a:stretch>
                       <a:fillRect/>
                     </a:stretch>
@@ -1502,7 +1613,7 @@
                     <pic:cNvPicPr/>
                   </pic:nvPicPr>
                   <pic:blipFill>
-                    <a:blip r:embed="rId30"/>
+                    <a:blip r:embed="rId32"/>
                     <a:stretch>
                       <a:fillRect/>
                     </a:stretch>
@@ -1533,7 +1644,6 @@
         <w:rPr>
           <w:noProof/>
         </w:rPr>
-        <w:lastRenderedPageBreak/>
         <w:drawing>
           <wp:inline distT="0" distB="0" distL="0" distR="0" wp14:anchorId="06F971ED" wp14:editId="56F5F28C">
             <wp:extent cx="3398520" cy="869207"/>
@@ -1550,7 +1660,7 @@
                     <pic:cNvPicPr/>
                   </pic:nvPicPr>
                   <pic:blipFill>
-                    <a:blip r:embed="rId31"/>
+                    <a:blip r:embed="rId33"/>
                     <a:stretch>
                       <a:fillRect/>
                     </a:stretch>
@@ -1597,7 +1707,7 @@
                     <pic:cNvPicPr/>
                   </pic:nvPicPr>
                   <pic:blipFill>
-                    <a:blip r:embed="rId32"/>
+                    <a:blip r:embed="rId34"/>
                     <a:stretch>
                       <a:fillRect/>
                     </a:stretch>
@@ -1628,6 +1738,7 @@
         <w:rPr>
           <w:noProof/>
         </w:rPr>
+        <w:lastRenderedPageBreak/>
         <w:drawing>
           <wp:inline distT="0" distB="0" distL="0" distR="0" wp14:anchorId="15AC11D8" wp14:editId="2952D85C">
             <wp:extent cx="3848100" cy="981075"/>
@@ -1644,7 +1755,7 @@
                     <pic:cNvPicPr/>
                   </pic:nvPicPr>
                   <pic:blipFill>
-                    <a:blip r:embed="rId33"/>
+                    <a:blip r:embed="rId35"/>
                     <a:stretch>
                       <a:fillRect/>
                     </a:stretch>
@@ -1705,7 +1816,7 @@
                     <pic:cNvPicPr/>
                   </pic:nvPicPr>
                   <pic:blipFill>
-                    <a:blip r:embed="rId34"/>
+                    <a:blip r:embed="rId36"/>
                     <a:stretch>
                       <a:fillRect/>
                     </a:stretch>
@@ -1766,7 +1877,7 @@
                     <pic:cNvPicPr/>
                   </pic:nvPicPr>
                   <pic:blipFill>
-                    <a:blip r:embed="rId35"/>
+                    <a:blip r:embed="rId37"/>
                     <a:stretch>
                       <a:fillRect/>
                     </a:stretch>
@@ -1789,7 +1900,6 @@
     </w:p>
     <w:p>
       <w:r>
-        <w:lastRenderedPageBreak/>
         <w:t>~500 features, did feature selection, including bag of words w/ stop words (variables and functions) removed:</w:t>
       </w:r>
     </w:p>
@@ -1814,7 +1924,7 @@
                     <pic:cNvPicPr/>
                   </pic:nvPicPr>
                   <pic:blipFill>
-                    <a:blip r:embed="rId36"/>
+                    <a:blip r:embed="rId38"/>
                     <a:stretch>
                       <a:fillRect/>
                     </a:stretch>
@@ -1861,7 +1971,7 @@
                     <pic:cNvPicPr/>
                   </pic:nvPicPr>
                   <pic:blipFill>
-                    <a:blip r:embed="rId37"/>
+                    <a:blip r:embed="rId39"/>
                     <a:stretch>
                       <a:fillRect/>
                     </a:stretch>
@@ -1884,6 +1994,7 @@
     </w:p>
     <w:p>
       <w:r>
+        <w:lastRenderedPageBreak/>
         <w:t>139 features, including bag of words (features only) w/ stop words (variables) removed:</w:t>
       </w:r>
     </w:p>
@@ -1908,7 +2019,7 @@
                     <pic:cNvPicPr/>
                   </pic:nvPicPr>
                   <pic:blipFill>
-                    <a:blip r:embed="rId38"/>
+                    <a:blip r:embed="rId40"/>
                     <a:stretch>
                       <a:fillRect/>
                     </a:stretch>
@@ -1980,7 +2091,7 @@
                     <pic:cNvPicPr/>
                   </pic:nvPicPr>
                   <pic:blipFill>
-                    <a:blip r:embed="rId39"/>
+                    <a:blip r:embed="rId41"/>
                     <a:stretch>
                       <a:fillRect/>
                     </a:stretch>
@@ -2036,7 +2147,6 @@
         <w:rPr>
           <w:noProof/>
         </w:rPr>
-        <w:lastRenderedPageBreak/>
         <w:drawing>
           <wp:inline distT="0" distB="0" distL="0" distR="0" wp14:anchorId="2EC2001E" wp14:editId="64A76092">
             <wp:extent cx="3086100" cy="904875"/>
@@ -2053,7 +2163,7 @@
                     <pic:cNvPicPr/>
                   </pic:nvPicPr>
                   <pic:blipFill>
-                    <a:blip r:embed="rId40"/>
+                    <a:blip r:embed="rId42"/>
                     <a:stretch>
                       <a:fillRect/>
                     </a:stretch>

</xml_diff>

<commit_message>
tested new ways to getCorpus() in main.py
</commit_message>
<xml_diff>
--- a/results/classifierResults.docx
+++ b/results/classifierResults.docx
@@ -267,8 +267,6 @@
       <w:r>
         <w:t>)</w:t>
       </w:r>
-      <w:bookmarkStart w:id="0" w:name="_GoBack"/>
-      <w:bookmarkEnd w:id="0"/>
     </w:p>
     <w:p>
       <w:r>
@@ -567,6 +565,216 @@
     </w:p>
     <w:p/>
     <w:p>
+      <w:r>
+        <w:t>Word2vec (30 epochs), comments filtered, getCorpus function uses text.split() instead of gensim.utils.simple_preprocess(text)</w:t>
+      </w:r>
+    </w:p>
+    <w:p>
+      <w:r>
+        <w:rPr>
+          <w:noProof/>
+        </w:rPr>
+        <w:drawing>
+          <wp:inline distT="0" distB="0" distL="0" distR="0" wp14:anchorId="0F77BFA5" wp14:editId="5EAC53FB">
+            <wp:extent cx="3810000" cy="1000125"/>
+            <wp:effectExtent l="0" t="0" r="0" b="9525"/>
+            <wp:docPr id="40" name="Picture 40"/>
+            <wp:cNvGraphicFramePr>
+              <a:graphicFrameLocks xmlns:a="http://schemas.openxmlformats.org/drawingml/2006/main" noChangeAspect="1"/>
+            </wp:cNvGraphicFramePr>
+            <a:graphic xmlns:a="http://schemas.openxmlformats.org/drawingml/2006/main">
+              <a:graphicData uri="http://schemas.openxmlformats.org/drawingml/2006/picture">
+                <pic:pic xmlns:pic="http://schemas.openxmlformats.org/drawingml/2006/picture">
+                  <pic:nvPicPr>
+                    <pic:cNvPr id="1" name=""/>
+                    <pic:cNvPicPr/>
+                  </pic:nvPicPr>
+                  <pic:blipFill>
+                    <a:blip r:embed="rId14"/>
+                    <a:stretch>
+                      <a:fillRect/>
+                    </a:stretch>
+                  </pic:blipFill>
+                  <pic:spPr>
+                    <a:xfrm>
+                      <a:off x="0" y="0"/>
+                      <a:ext cx="3810000" cy="1000125"/>
+                    </a:xfrm>
+                    <a:prstGeom prst="rect">
+                      <a:avLst/>
+                    </a:prstGeom>
+                  </pic:spPr>
+                </pic:pic>
+              </a:graphicData>
+            </a:graphic>
+          </wp:inline>
+        </w:drawing>
+      </w:r>
+    </w:p>
+    <w:p>
+      <w:r>
+        <w:rPr>
+          <w:noProof/>
+        </w:rPr>
+        <w:drawing>
+          <wp:inline distT="0" distB="0" distL="0" distR="0" wp14:anchorId="7C398947" wp14:editId="52312DE6">
+            <wp:extent cx="3419475" cy="809625"/>
+            <wp:effectExtent l="0" t="0" r="9525" b="9525"/>
+            <wp:docPr id="42" name="Picture 42"/>
+            <wp:cNvGraphicFramePr>
+              <a:graphicFrameLocks xmlns:a="http://schemas.openxmlformats.org/drawingml/2006/main" noChangeAspect="1"/>
+            </wp:cNvGraphicFramePr>
+            <a:graphic xmlns:a="http://schemas.openxmlformats.org/drawingml/2006/main">
+              <a:graphicData uri="http://schemas.openxmlformats.org/drawingml/2006/picture">
+                <pic:pic xmlns:pic="http://schemas.openxmlformats.org/drawingml/2006/picture">
+                  <pic:nvPicPr>
+                    <pic:cNvPr id="1" name=""/>
+                    <pic:cNvPicPr/>
+                  </pic:nvPicPr>
+                  <pic:blipFill>
+                    <a:blip r:embed="rId15"/>
+                    <a:stretch>
+                      <a:fillRect/>
+                    </a:stretch>
+                  </pic:blipFill>
+                  <pic:spPr>
+                    <a:xfrm>
+                      <a:off x="0" y="0"/>
+                      <a:ext cx="3419475" cy="809625"/>
+                    </a:xfrm>
+                    <a:prstGeom prst="rect">
+                      <a:avLst/>
+                    </a:prstGeom>
+                  </pic:spPr>
+                </pic:pic>
+              </a:graphicData>
+            </a:graphic>
+          </wp:inline>
+        </w:drawing>
+      </w:r>
+    </w:p>
+    <w:p>
+      <w:r>
+        <w:t>This may have heavy overfitting though. This is an example of what the getCorpus function outputs under the wordlist</w:t>
+      </w:r>
+    </w:p>
+    <w:p>
+      <w:r>
+        <w:rPr>
+          <w:noProof/>
+        </w:rPr>
+        <w:drawing>
+          <wp:inline distT="0" distB="0" distL="0" distR="0" wp14:anchorId="4BFF4D3C" wp14:editId="191E1911">
+            <wp:extent cx="5943600" cy="1226185"/>
+            <wp:effectExtent l="0" t="0" r="0" b="0"/>
+            <wp:docPr id="41" name="Picture 41"/>
+            <wp:cNvGraphicFramePr>
+              <a:graphicFrameLocks xmlns:a="http://schemas.openxmlformats.org/drawingml/2006/main" noChangeAspect="1"/>
+            </wp:cNvGraphicFramePr>
+            <a:graphic xmlns:a="http://schemas.openxmlformats.org/drawingml/2006/main">
+              <a:graphicData uri="http://schemas.openxmlformats.org/drawingml/2006/picture">
+                <pic:pic xmlns:pic="http://schemas.openxmlformats.org/drawingml/2006/picture">
+                  <pic:nvPicPr>
+                    <pic:cNvPr id="1" name=""/>
+                    <pic:cNvPicPr/>
+                  </pic:nvPicPr>
+                  <pic:blipFill>
+                    <a:blip r:embed="rId16"/>
+                    <a:stretch>
+                      <a:fillRect/>
+                    </a:stretch>
+                  </pic:blipFill>
+                  <pic:spPr>
+                    <a:xfrm>
+                      <a:off x="0" y="0"/>
+                      <a:ext cx="5943600" cy="1226185"/>
+                    </a:xfrm>
+                    <a:prstGeom prst="rect">
+                      <a:avLst/>
+                    </a:prstGeom>
+                  </pic:spPr>
+                </pic:pic>
+              </a:graphicData>
+            </a:graphic>
+          </wp:inline>
+        </w:drawing>
+      </w:r>
+    </w:p>
+    <w:p/>
+    <w:p/>
+    <w:p>
+      <w:r>
+        <w:t xml:space="preserve">Word2Vec (30 epochs), comments filtered, </w:t>
+      </w:r>
+      <w:r>
+        <w:t xml:space="preserve">getCorpus function uses </w:t>
+      </w:r>
+      <w:r>
+        <w:t>PHPParser(text).tokens()</w:t>
+      </w:r>
+      <w:r>
+        <w:t xml:space="preserve"> instead of gensim.utils.simple_preprocess(text)</w:t>
+      </w:r>
+    </w:p>
+    <w:p>
+      <w:r>
+        <w:t>Before editing Stop</w:t>
+      </w:r>
+      <w:r>
+        <w:t>WordsList to include variables with $</w:t>
+      </w:r>
+    </w:p>
+    <w:p>
+      <w:r>
+        <w:rPr>
+          <w:noProof/>
+        </w:rPr>
+        <w:drawing>
+          <wp:inline distT="0" distB="0" distL="0" distR="0" wp14:anchorId="7FB73C32" wp14:editId="42D774B6">
+            <wp:extent cx="3838575" cy="962025"/>
+            <wp:effectExtent l="0" t="0" r="9525" b="9525"/>
+            <wp:docPr id="43" name="Picture 43"/>
+            <wp:cNvGraphicFramePr>
+              <a:graphicFrameLocks xmlns:a="http://schemas.openxmlformats.org/drawingml/2006/main" noChangeAspect="1"/>
+            </wp:cNvGraphicFramePr>
+            <a:graphic xmlns:a="http://schemas.openxmlformats.org/drawingml/2006/main">
+              <a:graphicData uri="http://schemas.openxmlformats.org/drawingml/2006/picture">
+                <pic:pic xmlns:pic="http://schemas.openxmlformats.org/drawingml/2006/picture">
+                  <pic:nvPicPr>
+                    <pic:cNvPr id="1" name=""/>
+                    <pic:cNvPicPr/>
+                  </pic:nvPicPr>
+                  <pic:blipFill>
+                    <a:blip r:embed="rId17"/>
+                    <a:stretch>
+                      <a:fillRect/>
+                    </a:stretch>
+                  </pic:blipFill>
+                  <pic:spPr>
+                    <a:xfrm>
+                      <a:off x="0" y="0"/>
+                      <a:ext cx="3838575" cy="962025"/>
+                    </a:xfrm>
+                    <a:prstGeom prst="rect">
+                      <a:avLst/>
+                    </a:prstGeom>
+                  </pic:spPr>
+                </pic:pic>
+              </a:graphicData>
+            </a:graphic>
+          </wp:inline>
+        </w:drawing>
+      </w:r>
+    </w:p>
+    <w:p>
+      <w:r>
+        <w:t>After editing StopWordsList to include variables with $</w:t>
+      </w:r>
+      <w:bookmarkStart w:id="0" w:name="_GoBack"/>
+      <w:bookmarkEnd w:id="0"/>
+    </w:p>
+    <w:p/>
+    <w:p>
       <w:pPr>
         <w:rPr>
           <w:b/>
@@ -617,7 +825,7 @@
                     <pic:cNvPicPr/>
                   </pic:nvPicPr>
                   <pic:blipFill>
-                    <a:blip r:embed="rId14">
+                    <a:blip r:embed="rId18">
                       <a:extLst>
                         <a:ext uri="{28A0092B-C50C-407E-A947-70E740481C1C}">
                           <a14:useLocalDpi xmlns:a14="http://schemas.microsoft.com/office/drawing/2010/main" val="0"/>
@@ -696,7 +904,7 @@
                     <pic:cNvPicPr/>
                   </pic:nvPicPr>
                   <pic:blipFill>
-                    <a:blip r:embed="rId15"/>
+                    <a:blip r:embed="rId19"/>
                     <a:stretch>
                       <a:fillRect/>
                     </a:stretch>
@@ -727,7 +935,6 @@
         <w:rPr>
           <w:noProof/>
         </w:rPr>
-        <w:lastRenderedPageBreak/>
         <w:drawing>
           <wp:inline distT="0" distB="0" distL="0" distR="0" wp14:anchorId="6616BF40" wp14:editId="58EBE657">
             <wp:extent cx="3895725" cy="1000125"/>
@@ -744,7 +951,7 @@
                     <pic:cNvPicPr/>
                   </pic:nvPicPr>
                   <pic:blipFill>
-                    <a:blip r:embed="rId16"/>
+                    <a:blip r:embed="rId20"/>
                     <a:stretch>
                       <a:fillRect/>
                     </a:stretch>
@@ -800,6 +1007,7 @@
         <w:rPr>
           <w:noProof/>
         </w:rPr>
+        <w:lastRenderedPageBreak/>
         <w:drawing>
           <wp:inline distT="0" distB="0" distL="0" distR="0" wp14:anchorId="06DEE22E" wp14:editId="3375D43A">
             <wp:extent cx="3914775" cy="952500"/>
@@ -816,7 +1024,7 @@
                     <pic:cNvPicPr/>
                   </pic:nvPicPr>
                   <pic:blipFill>
-                    <a:blip r:embed="rId17"/>
+                    <a:blip r:embed="rId21"/>
                     <a:stretch>
                       <a:fillRect/>
                     </a:stretch>
@@ -876,7 +1084,7 @@
                     <pic:cNvPicPr/>
                   </pic:nvPicPr>
                   <pic:blipFill>
-                    <a:blip r:embed="rId18"/>
+                    <a:blip r:embed="rId22"/>
                     <a:stretch>
                       <a:fillRect/>
                     </a:stretch>
@@ -929,7 +1137,7 @@
                     <pic:cNvPicPr/>
                   </pic:nvPicPr>
                   <pic:blipFill>
-                    <a:blip r:embed="rId19"/>
+                    <a:blip r:embed="rId23"/>
                     <a:stretch>
                       <a:fillRect/>
                     </a:stretch>
@@ -976,7 +1184,7 @@
                     <pic:cNvPicPr/>
                   </pic:nvPicPr>
                   <pic:blipFill>
-                    <a:blip r:embed="rId20"/>
+                    <a:blip r:embed="rId24"/>
                     <a:stretch>
                       <a:fillRect/>
                     </a:stretch>
@@ -1007,7 +1215,6 @@
         <w:rPr>
           <w:noProof/>
         </w:rPr>
-        <w:lastRenderedPageBreak/>
         <w:drawing>
           <wp:inline distT="0" distB="0" distL="0" distR="0" wp14:anchorId="23936C4E" wp14:editId="2D386D42">
             <wp:extent cx="3857625" cy="1009650"/>
@@ -1024,7 +1231,7 @@
                     <pic:cNvPicPr/>
                   </pic:nvPicPr>
                   <pic:blipFill>
-                    <a:blip r:embed="rId21"/>
+                    <a:blip r:embed="rId25"/>
                     <a:stretch>
                       <a:fillRect/>
                     </a:stretch>
@@ -1069,6 +1276,7 @@
         <w:rPr>
           <w:noProof/>
         </w:rPr>
+        <w:lastRenderedPageBreak/>
         <w:drawing>
           <wp:inline distT="0" distB="0" distL="0" distR="0" wp14:anchorId="4CEF4C1F" wp14:editId="5266AD8B">
             <wp:extent cx="3848100" cy="1009650"/>
@@ -1085,7 +1293,7 @@
                     <pic:cNvPicPr/>
                   </pic:nvPicPr>
                   <pic:blipFill>
-                    <a:blip r:embed="rId22"/>
+                    <a:blip r:embed="rId26"/>
                     <a:stretch>
                       <a:fillRect/>
                     </a:stretch>
@@ -1146,7 +1354,7 @@
                     <pic:cNvPicPr/>
                   </pic:nvPicPr>
                   <pic:blipFill>
-                    <a:blip r:embed="rId23"/>
+                    <a:blip r:embed="rId27"/>
                     <a:stretch>
                       <a:fillRect/>
                     </a:stretch>
@@ -1193,7 +1401,7 @@
                     <pic:cNvPicPr/>
                   </pic:nvPicPr>
                   <pic:blipFill>
-                    <a:blip r:embed="rId24"/>
+                    <a:blip r:embed="rId28"/>
                     <a:stretch>
                       <a:fillRect/>
                     </a:stretch>
@@ -1240,7 +1448,7 @@
                     <pic:cNvPicPr/>
                   </pic:nvPicPr>
                   <pic:blipFill>
-                    <a:blip r:embed="rId25"/>
+                    <a:blip r:embed="rId29"/>
                     <a:stretch>
                       <a:fillRect/>
                     </a:stretch>
@@ -1263,7 +1471,6 @@
     </w:p>
     <w:p>
       <w:r>
-        <w:lastRenderedPageBreak/>
         <w:t>139 features, including bag of words (features only) w/ stop words (variables) removed:</w:t>
       </w:r>
     </w:p>
@@ -1288,7 +1495,7 @@
                     <pic:cNvPicPr/>
                   </pic:nvPicPr>
                   <pic:blipFill>
-                    <a:blip r:embed="rId26"/>
+                    <a:blip r:embed="rId30"/>
                     <a:stretch>
                       <a:fillRect/>
                     </a:stretch>
@@ -1325,6 +1532,7 @@
     </w:p>
     <w:p>
       <w:r>
+        <w:lastRenderedPageBreak/>
         <w:t>~500 features, did feature selection, including bag of words w/ stop words (variables) removed. Filtered comments:</w:t>
       </w:r>
     </w:p>
@@ -1349,7 +1557,7 @@
                     <pic:cNvPicPr/>
                   </pic:nvPicPr>
                   <pic:blipFill>
-                    <a:blip r:embed="rId27"/>
+                    <a:blip r:embed="rId31"/>
                     <a:stretch>
                       <a:fillRect/>
                     </a:stretch>
@@ -1410,7 +1618,7 @@
                     <pic:cNvPicPr/>
                   </pic:nvPicPr>
                   <pic:blipFill>
-                    <a:blip r:embed="rId28"/>
+                    <a:blip r:embed="rId32"/>
                     <a:stretch>
                       <a:fillRect/>
                     </a:stretch>
@@ -1457,7 +1665,7 @@
                     <pic:cNvPicPr/>
                   </pic:nvPicPr>
                   <pic:blipFill>
-                    <a:blip r:embed="rId29"/>
+                    <a:blip r:embed="rId33"/>
                     <a:stretch>
                       <a:fillRect/>
                     </a:stretch>
@@ -1488,7 +1696,6 @@
         <w:rPr>
           <w:noProof/>
         </w:rPr>
-        <w:lastRenderedPageBreak/>
         <w:drawing>
           <wp:inline distT="0" distB="0" distL="0" distR="0" wp14:anchorId="793D25A4" wp14:editId="1FA6D134">
             <wp:extent cx="3943350" cy="1038225"/>
@@ -1505,7 +1712,7 @@
                     <pic:cNvPicPr/>
                   </pic:nvPicPr>
                   <pic:blipFill>
-                    <a:blip r:embed="rId30"/>
+                    <a:blip r:embed="rId34"/>
                     <a:stretch>
                       <a:fillRect/>
                     </a:stretch>
@@ -1552,7 +1759,7 @@
                     <pic:cNvPicPr/>
                   </pic:nvPicPr>
                   <pic:blipFill>
-                    <a:blip r:embed="rId31"/>
+                    <a:blip r:embed="rId35"/>
                     <a:stretch>
                       <a:fillRect/>
                     </a:stretch>
@@ -1613,7 +1820,7 @@
                     <pic:cNvPicPr/>
                   </pic:nvPicPr>
                   <pic:blipFill>
-                    <a:blip r:embed="rId32"/>
+                    <a:blip r:embed="rId36"/>
                     <a:stretch>
                       <a:fillRect/>
                     </a:stretch>
@@ -1660,7 +1867,7 @@
                     <pic:cNvPicPr/>
                   </pic:nvPicPr>
                   <pic:blipFill>
-                    <a:blip r:embed="rId33"/>
+                    <a:blip r:embed="rId37"/>
                     <a:stretch>
                       <a:fillRect/>
                     </a:stretch>
@@ -1707,7 +1914,7 @@
                     <pic:cNvPicPr/>
                   </pic:nvPicPr>
                   <pic:blipFill>
-                    <a:blip r:embed="rId34"/>
+                    <a:blip r:embed="rId38"/>
                     <a:stretch>
                       <a:fillRect/>
                     </a:stretch>
@@ -1738,7 +1945,6 @@
         <w:rPr>
           <w:noProof/>
         </w:rPr>
-        <w:lastRenderedPageBreak/>
         <w:drawing>
           <wp:inline distT="0" distB="0" distL="0" distR="0" wp14:anchorId="15AC11D8" wp14:editId="2952D85C">
             <wp:extent cx="3848100" cy="981075"/>
@@ -1755,7 +1961,7 @@
                     <pic:cNvPicPr/>
                   </pic:nvPicPr>
                   <pic:blipFill>
-                    <a:blip r:embed="rId35"/>
+                    <a:blip r:embed="rId39"/>
                     <a:stretch>
                       <a:fillRect/>
                     </a:stretch>
@@ -1816,7 +2022,7 @@
                     <pic:cNvPicPr/>
                   </pic:nvPicPr>
                   <pic:blipFill>
-                    <a:blip r:embed="rId36"/>
+                    <a:blip r:embed="rId40"/>
                     <a:stretch>
                       <a:fillRect/>
                     </a:stretch>
@@ -1877,7 +2083,7 @@
                     <pic:cNvPicPr/>
                   </pic:nvPicPr>
                   <pic:blipFill>
-                    <a:blip r:embed="rId37"/>
+                    <a:blip r:embed="rId41"/>
                     <a:stretch>
                       <a:fillRect/>
                     </a:stretch>
@@ -1924,7 +2130,7 @@
                     <pic:cNvPicPr/>
                   </pic:nvPicPr>
                   <pic:blipFill>
-                    <a:blip r:embed="rId38"/>
+                    <a:blip r:embed="rId42"/>
                     <a:stretch>
                       <a:fillRect/>
                     </a:stretch>
@@ -1971,7 +2177,7 @@
                     <pic:cNvPicPr/>
                   </pic:nvPicPr>
                   <pic:blipFill>
-                    <a:blip r:embed="rId39"/>
+                    <a:blip r:embed="rId43"/>
                     <a:stretch>
                       <a:fillRect/>
                     </a:stretch>
@@ -1994,7 +2200,6 @@
     </w:p>
     <w:p>
       <w:r>
-        <w:lastRenderedPageBreak/>
         <w:t>139 features, including bag of words (features only) w/ stop words (variables) removed:</w:t>
       </w:r>
     </w:p>
@@ -2019,7 +2224,7 @@
                     <pic:cNvPicPr/>
                   </pic:nvPicPr>
                   <pic:blipFill>
-                    <a:blip r:embed="rId40"/>
+                    <a:blip r:embed="rId44"/>
                     <a:stretch>
                       <a:fillRect/>
                     </a:stretch>
@@ -2075,6 +2280,7 @@
         <w:rPr>
           <w:noProof/>
         </w:rPr>
+        <w:lastRenderedPageBreak/>
         <w:drawing>
           <wp:inline distT="0" distB="0" distL="0" distR="0" wp14:anchorId="22DFCD5C" wp14:editId="2373540F">
             <wp:extent cx="3857625" cy="1715488"/>
@@ -2091,7 +2297,7 @@
                     <pic:cNvPicPr/>
                   </pic:nvPicPr>
                   <pic:blipFill>
-                    <a:blip r:embed="rId41"/>
+                    <a:blip r:embed="rId45"/>
                     <a:stretch>
                       <a:fillRect/>
                     </a:stretch>
@@ -2163,7 +2369,7 @@
                     <pic:cNvPicPr/>
                   </pic:nvPicPr>
                   <pic:blipFill>
-                    <a:blip r:embed="rId42"/>
+                    <a:blip r:embed="rId46"/>
                     <a:stretch>
                       <a:fillRect/>
                     </a:stretch>

</xml_diff>